<commit_message>
Restructured Folder Hierarchy, Added 2nd round of pictures and descriptions, seperated dishes by type and added recipe pages to Beef Short Ribs, Pot Pie, Ramen, Pork Carnitas and Blueberry Pie.
</commit_message>
<xml_diff>
--- a/img/cookEATrepeat Recipe List.docx
+++ b/img/cookEATrepeat Recipe List.docx
@@ -1147,16 +1147,868 @@
         </w:rPr>
         <w:t xml:space="preserve"> Knife, Cutting Board, </w:t>
       </w:r>
+      <w:r>
+        <w:rPr>
+          <w:rFonts w:ascii="Dubai Medium" w:hAnsi="Dubai Medium" w:cs="Dubai Medium"/>
+          <w:bCs/>
+          <w:iCs/>
+          <w:color w:val="000000"/>
+        </w:rPr>
+        <w:t>Dutch Oven</w:t>
+      </w:r>
+    </w:p>
+    <w:p>
+      <w:pPr>
+        <w:autoSpaceDE w:val="0"/>
+        <w:autoSpaceDN w:val="0"/>
+        <w:adjustRightInd w:val="0"/>
+        <w:spacing w:after="0" w:line="240" w:lineRule="auto"/>
+        <w:rPr>
+          <w:rFonts w:ascii="Dubai Medium" w:hAnsi="Dubai Medium" w:cs="Dubai Medium"/>
+          <w:bCs/>
+          <w:iCs/>
+          <w:color w:val="000000"/>
+        </w:rPr>
+      </w:pPr>
+      <w:r>
+        <w:rPr>
+          <w:rFonts w:ascii="Dubai Medium" w:hAnsi="Dubai Medium" w:cs="Dubai Medium"/>
+          <w:b/>
+          <w:bCs/>
+          <w:iCs/>
+          <w:color w:val="000000"/>
+        </w:rPr>
+        <w:t xml:space="preserve">   Ingredients:</w:t>
+      </w:r>
+      <w:r>
+        <w:rPr>
+          <w:rFonts w:ascii="Dubai Medium" w:hAnsi="Dubai Medium" w:cs="Dubai Medium"/>
+          <w:bCs/>
+          <w:iCs/>
+          <w:color w:val="000000"/>
+        </w:rPr>
+        <w:t xml:space="preserve"> </w:t>
+      </w:r>
+      <w:r>
+        <w:rPr>
+          <w:rFonts w:ascii="Dubai Medium" w:hAnsi="Dubai Medium" w:cs="Dubai Medium"/>
+          <w:bCs/>
+          <w:iCs/>
+          <w:color w:val="000000"/>
+        </w:rPr>
+        <w:t>Chuck Roast</w:t>
+      </w:r>
+      <w:r>
+        <w:rPr>
+          <w:rFonts w:ascii="Dubai Medium" w:hAnsi="Dubai Medium" w:cs="Dubai Medium"/>
+          <w:bCs/>
+          <w:iCs/>
+          <w:color w:val="000000"/>
+        </w:rPr>
+        <w:t xml:space="preserve">, Mushrooms, Onion, </w:t>
+      </w:r>
+      <w:r>
+        <w:rPr>
+          <w:rFonts w:ascii="Dubai Medium" w:hAnsi="Dubai Medium" w:cs="Dubai Medium"/>
+          <w:bCs/>
+          <w:iCs/>
+          <w:color w:val="000000"/>
+        </w:rPr>
+        <w:t>Carrots, Celery, Tomato, Beef Bouillon (or Vegetable), Barley, Bay Leaf, Salt, Pepper</w:t>
+      </w:r>
+    </w:p>
+    <w:p>
+      <w:pPr>
+        <w:rPr>
+          <w:rFonts w:ascii="Dubai Medium" w:hAnsi="Dubai Medium" w:cs="Dubai Medium"/>
+          <w:color w:val="000000"/>
+        </w:rPr>
+      </w:pPr>
+    </w:p>
+    <w:p>
+      <w:pPr>
+        <w:autoSpaceDE w:val="0"/>
+        <w:autoSpaceDN w:val="0"/>
+        <w:adjustRightInd w:val="0"/>
+        <w:spacing w:after="0" w:line="240" w:lineRule="auto"/>
+        <w:rPr>
+          <w:rFonts w:ascii="Dubai Medium" w:hAnsi="Dubai Medium" w:cs="Dubai Medium"/>
+          <w:b/>
+          <w:bCs/>
+          <w:i/>
+          <w:iCs/>
+          <w:color w:val="000000"/>
+        </w:rPr>
+      </w:pPr>
+      <w:r>
+        <w:rPr>
+          <w:rFonts w:ascii="Dubai Medium" w:hAnsi="Dubai Medium" w:cs="Dubai Medium"/>
+          <w:b/>
+          <w:bCs/>
+          <w:i/>
+          <w:iCs/>
+          <w:color w:val="000000"/>
+        </w:rPr>
+        <w:t>Lamb Shank a</w:t>
+      </w:r>
+      <w:r>
+        <w:rPr>
+          <w:rFonts w:ascii="Dubai Medium" w:hAnsi="Dubai Medium" w:cs="Dubai Medium"/>
+          <w:b/>
+          <w:bCs/>
+          <w:i/>
+          <w:iCs/>
+          <w:color w:val="000000"/>
+        </w:rPr>
+        <w:t xml:space="preserve"> l</w:t>
+      </w:r>
+      <w:r>
+        <w:rPr>
+          <w:rFonts w:ascii="Dubai Medium" w:hAnsi="Dubai Medium" w:cs="Dubai Medium"/>
+          <w:b/>
+          <w:bCs/>
+          <w:i/>
+          <w:iCs/>
+          <w:color w:val="000000"/>
+        </w:rPr>
+        <w:t xml:space="preserve">a Matignon </w:t>
+      </w:r>
+      <w:r>
+        <w:rPr>
+          <w:rFonts w:ascii="Dubai Medium" w:hAnsi="Dubai Medium" w:cs="Dubai Medium"/>
+          <w:b/>
+          <w:bCs/>
+          <w:i/>
+          <w:iCs/>
+          <w:color w:val="000000"/>
+        </w:rPr>
+        <w:t>(</w:t>
+      </w:r>
+      <w:r>
+        <w:rPr>
+          <w:rFonts w:ascii="Dubai Medium" w:hAnsi="Dubai Medium" w:cs="Dubai Medium"/>
+          <w:b/>
+          <w:bCs/>
+          <w:i/>
+          <w:iCs/>
+          <w:color w:val="000000"/>
+        </w:rPr>
+        <w:t>lamb</w:t>
+      </w:r>
+      <w:r>
+        <w:rPr>
+          <w:rFonts w:ascii="Dubai Medium" w:hAnsi="Dubai Medium" w:cs="Dubai Medium"/>
+          <w:b/>
+          <w:bCs/>
+          <w:i/>
+          <w:iCs/>
+          <w:color w:val="000000"/>
+        </w:rPr>
+        <w:t>):</w:t>
+      </w:r>
+    </w:p>
+    <w:p>
+      <w:pPr>
+        <w:autoSpaceDE w:val="0"/>
+        <w:autoSpaceDN w:val="0"/>
+        <w:adjustRightInd w:val="0"/>
+        <w:spacing w:after="0" w:line="240" w:lineRule="auto"/>
+        <w:rPr>
+          <w:rFonts w:ascii="Dubai Medium" w:hAnsi="Dubai Medium" w:cs="Dubai Medium"/>
+          <w:bCs/>
+          <w:iCs/>
+          <w:color w:val="000000"/>
+        </w:rPr>
+      </w:pPr>
+      <w:r>
+        <w:rPr>
+          <w:rFonts w:ascii="Dubai Medium" w:hAnsi="Dubai Medium" w:cs="Dubai Medium"/>
+          <w:b/>
+          <w:bCs/>
+          <w:iCs/>
+          <w:color w:val="000000"/>
+        </w:rPr>
+        <w:t xml:space="preserve">   Tools:</w:t>
+      </w:r>
+      <w:r>
+        <w:rPr>
+          <w:rFonts w:ascii="Dubai Medium" w:hAnsi="Dubai Medium" w:cs="Dubai Medium"/>
+          <w:bCs/>
+          <w:iCs/>
+          <w:color w:val="000000"/>
+        </w:rPr>
+        <w:t xml:space="preserve"> Knife, </w:t>
+      </w:r>
+      <w:r>
+        <w:rPr>
+          <w:rFonts w:ascii="Dubai Medium" w:hAnsi="Dubai Medium" w:cs="Dubai Medium"/>
+          <w:bCs/>
+          <w:iCs/>
+          <w:color w:val="000000"/>
+        </w:rPr>
+        <w:t xml:space="preserve">Peeler, </w:t>
+      </w:r>
+      <w:r>
+        <w:rPr>
+          <w:rFonts w:ascii="Dubai Medium" w:hAnsi="Dubai Medium" w:cs="Dubai Medium"/>
+          <w:bCs/>
+          <w:iCs/>
+          <w:color w:val="000000"/>
+        </w:rPr>
+        <w:t xml:space="preserve">Cutting Board, </w:t>
+      </w:r>
+      <w:r>
+        <w:rPr>
+          <w:rFonts w:ascii="Dubai Medium" w:hAnsi="Dubai Medium" w:cs="Dubai Medium"/>
+          <w:bCs/>
+          <w:iCs/>
+          <w:color w:val="000000"/>
+        </w:rPr>
+        <w:t>Dutch Oven</w:t>
+      </w:r>
+    </w:p>
+    <w:p>
+      <w:pPr>
+        <w:autoSpaceDE w:val="0"/>
+        <w:autoSpaceDN w:val="0"/>
+        <w:adjustRightInd w:val="0"/>
+        <w:spacing w:after="0" w:line="240" w:lineRule="auto"/>
+        <w:rPr>
+          <w:rFonts w:ascii="Dubai Medium" w:hAnsi="Dubai Medium" w:cs="Dubai Medium"/>
+          <w:bCs/>
+          <w:iCs/>
+          <w:color w:val="000000"/>
+        </w:rPr>
+      </w:pPr>
+      <w:r>
+        <w:rPr>
+          <w:rFonts w:ascii="Dubai Medium" w:hAnsi="Dubai Medium" w:cs="Dubai Medium"/>
+          <w:b/>
+          <w:bCs/>
+          <w:iCs/>
+          <w:color w:val="000000"/>
+        </w:rPr>
+        <w:t xml:space="preserve">   Ingredients:</w:t>
+      </w:r>
+      <w:r>
+        <w:rPr>
+          <w:rFonts w:ascii="Dubai Medium" w:hAnsi="Dubai Medium" w:cs="Dubai Medium"/>
+          <w:bCs/>
+          <w:iCs/>
+          <w:color w:val="000000"/>
+        </w:rPr>
+        <w:t xml:space="preserve"> </w:t>
+      </w:r>
+      <w:r>
+        <w:rPr>
+          <w:rFonts w:ascii="Dubai Medium" w:hAnsi="Dubai Medium" w:cs="Dubai Medium"/>
+          <w:bCs/>
+          <w:iCs/>
+          <w:color w:val="000000"/>
+        </w:rPr>
+        <w:t>Lamb Shank</w:t>
+      </w:r>
+      <w:r>
+        <w:rPr>
+          <w:rFonts w:ascii="Dubai Medium" w:hAnsi="Dubai Medium" w:cs="Dubai Medium"/>
+          <w:bCs/>
+          <w:iCs/>
+          <w:color w:val="000000"/>
+        </w:rPr>
+        <w:t xml:space="preserve">, Onion, </w:t>
+      </w:r>
+      <w:r>
+        <w:rPr>
+          <w:rFonts w:ascii="Dubai Medium" w:hAnsi="Dubai Medium" w:cs="Dubai Medium"/>
+          <w:bCs/>
+          <w:iCs/>
+          <w:color w:val="000000"/>
+        </w:rPr>
+        <w:t>Carrots, Leeks, Garlic, Chicken Bouillon, Red Wine, Vinegar, Potatoes, Salt, Pepper</w:t>
+      </w:r>
+    </w:p>
+    <w:p>
+      <w:pPr>
+        <w:autoSpaceDE w:val="0"/>
+        <w:autoSpaceDN w:val="0"/>
+        <w:adjustRightInd w:val="0"/>
+        <w:spacing w:after="0" w:line="240" w:lineRule="auto"/>
+        <w:rPr>
+          <w:rFonts w:ascii="Dubai Medium" w:hAnsi="Dubai Medium" w:cs="Dubai Medium"/>
+          <w:bCs/>
+          <w:iCs/>
+          <w:color w:val="000000"/>
+        </w:rPr>
+      </w:pPr>
+    </w:p>
+    <w:p>
+      <w:pPr>
+        <w:autoSpaceDE w:val="0"/>
+        <w:autoSpaceDN w:val="0"/>
+        <w:adjustRightInd w:val="0"/>
+        <w:spacing w:after="0" w:line="240" w:lineRule="auto"/>
+        <w:rPr>
+          <w:rFonts w:ascii="Dubai Medium" w:hAnsi="Dubai Medium" w:cs="Dubai Medium"/>
+          <w:b/>
+          <w:bCs/>
+          <w:i/>
+          <w:iCs/>
+          <w:color w:val="000000"/>
+        </w:rPr>
+      </w:pPr>
+      <w:r>
+        <w:rPr>
+          <w:rFonts w:ascii="Dubai Medium" w:hAnsi="Dubai Medium" w:cs="Dubai Medium"/>
+          <w:b/>
+          <w:bCs/>
+          <w:i/>
+          <w:iCs/>
+          <w:color w:val="000000"/>
+        </w:rPr>
+        <w:t>Pork Roast</w:t>
+      </w:r>
+      <w:r>
+        <w:rPr>
+          <w:rFonts w:ascii="Dubai Medium" w:hAnsi="Dubai Medium" w:cs="Dubai Medium"/>
+          <w:b/>
+          <w:bCs/>
+          <w:i/>
+          <w:iCs/>
+          <w:color w:val="000000"/>
+        </w:rPr>
+        <w:t xml:space="preserve"> (</w:t>
+      </w:r>
+      <w:r>
+        <w:rPr>
+          <w:rFonts w:ascii="Dubai Medium" w:hAnsi="Dubai Medium" w:cs="Dubai Medium"/>
+          <w:b/>
+          <w:bCs/>
+          <w:i/>
+          <w:iCs/>
+          <w:color w:val="000000"/>
+        </w:rPr>
+        <w:t>pork</w:t>
+      </w:r>
+      <w:r>
+        <w:rPr>
+          <w:rFonts w:ascii="Dubai Medium" w:hAnsi="Dubai Medium" w:cs="Dubai Medium"/>
+          <w:b/>
+          <w:bCs/>
+          <w:i/>
+          <w:iCs/>
+          <w:color w:val="000000"/>
+        </w:rPr>
+        <w:t>):</w:t>
+      </w:r>
+    </w:p>
+    <w:p>
+      <w:pPr>
+        <w:autoSpaceDE w:val="0"/>
+        <w:autoSpaceDN w:val="0"/>
+        <w:adjustRightInd w:val="0"/>
+        <w:spacing w:after="0" w:line="240" w:lineRule="auto"/>
+        <w:rPr>
+          <w:rFonts w:ascii="Dubai Medium" w:hAnsi="Dubai Medium" w:cs="Dubai Medium"/>
+          <w:bCs/>
+          <w:iCs/>
+          <w:color w:val="000000"/>
+        </w:rPr>
+      </w:pPr>
+      <w:r>
+        <w:rPr>
+          <w:rFonts w:ascii="Dubai Medium" w:hAnsi="Dubai Medium" w:cs="Dubai Medium"/>
+          <w:b/>
+          <w:bCs/>
+          <w:iCs/>
+          <w:color w:val="000000"/>
+        </w:rPr>
+        <w:t xml:space="preserve">   Tools:</w:t>
+      </w:r>
+      <w:r>
+        <w:rPr>
+          <w:rFonts w:ascii="Dubai Medium" w:hAnsi="Dubai Medium" w:cs="Dubai Medium"/>
+          <w:bCs/>
+          <w:iCs/>
+          <w:color w:val="000000"/>
+        </w:rPr>
+        <w:t xml:space="preserve"> Knife, Peeler, Cutting Board, </w:t>
+      </w:r>
+      <w:r>
+        <w:rPr>
+          <w:rFonts w:ascii="Dubai Medium" w:hAnsi="Dubai Medium" w:cs="Dubai Medium"/>
+          <w:bCs/>
+          <w:iCs/>
+          <w:color w:val="000000"/>
+        </w:rPr>
+        <w:t>Slow Cooker</w:t>
+      </w:r>
+    </w:p>
+    <w:p>
+      <w:pPr>
+        <w:autoSpaceDE w:val="0"/>
+        <w:autoSpaceDN w:val="0"/>
+        <w:adjustRightInd w:val="0"/>
+        <w:spacing w:after="0" w:line="240" w:lineRule="auto"/>
+        <w:rPr>
+          <w:rFonts w:ascii="Dubai Medium" w:hAnsi="Dubai Medium" w:cs="Dubai Medium"/>
+          <w:bCs/>
+          <w:iCs/>
+          <w:color w:val="000000"/>
+        </w:rPr>
+      </w:pPr>
+      <w:r>
+        <w:rPr>
+          <w:rFonts w:ascii="Dubai Medium" w:hAnsi="Dubai Medium" w:cs="Dubai Medium"/>
+          <w:b/>
+          <w:bCs/>
+          <w:iCs/>
+          <w:color w:val="000000"/>
+        </w:rPr>
+        <w:t xml:space="preserve">   Ingredients:</w:t>
+      </w:r>
+      <w:r>
+        <w:rPr>
+          <w:rFonts w:ascii="Dubai Medium" w:hAnsi="Dubai Medium" w:cs="Dubai Medium"/>
+          <w:bCs/>
+          <w:iCs/>
+          <w:color w:val="000000"/>
+        </w:rPr>
+        <w:t xml:space="preserve"> </w:t>
+      </w:r>
+      <w:r>
+        <w:rPr>
+          <w:rFonts w:ascii="Dubai Medium" w:hAnsi="Dubai Medium" w:cs="Dubai Medium"/>
+          <w:bCs/>
+          <w:iCs/>
+          <w:color w:val="000000"/>
+        </w:rPr>
+        <w:t>Pork Shoulder</w:t>
+      </w:r>
+      <w:r>
+        <w:rPr>
+          <w:rFonts w:ascii="Dubai Medium" w:hAnsi="Dubai Medium" w:cs="Dubai Medium"/>
+          <w:bCs/>
+          <w:iCs/>
+          <w:color w:val="000000"/>
+        </w:rPr>
+        <w:t xml:space="preserve">, Onion, Carrots, </w:t>
+      </w:r>
+      <w:r>
+        <w:rPr>
+          <w:rFonts w:ascii="Dubai Medium" w:hAnsi="Dubai Medium" w:cs="Dubai Medium"/>
+          <w:bCs/>
+          <w:iCs/>
+          <w:color w:val="000000"/>
+        </w:rPr>
+        <w:t xml:space="preserve">Celery, </w:t>
+      </w:r>
+      <w:r>
+        <w:rPr>
+          <w:rFonts w:ascii="Dubai Medium" w:hAnsi="Dubai Medium" w:cs="Dubai Medium"/>
+          <w:bCs/>
+          <w:iCs/>
+          <w:color w:val="000000"/>
+        </w:rPr>
+        <w:t>Leeks, Garlic, Chicken Bouillon, Vinegar, Potatoes, Salt, Pepper</w:t>
+      </w:r>
+    </w:p>
+    <w:p>
+      <w:pPr>
+        <w:autoSpaceDE w:val="0"/>
+        <w:autoSpaceDN w:val="0"/>
+        <w:adjustRightInd w:val="0"/>
+        <w:spacing w:after="0" w:line="240" w:lineRule="auto"/>
+        <w:rPr>
+          <w:rFonts w:ascii="Dubai Medium" w:hAnsi="Dubai Medium" w:cs="Dubai Medium"/>
+          <w:bCs/>
+          <w:iCs/>
+          <w:color w:val="000000"/>
+        </w:rPr>
+      </w:pPr>
+    </w:p>
+    <w:p>
+      <w:pPr>
+        <w:autoSpaceDE w:val="0"/>
+        <w:autoSpaceDN w:val="0"/>
+        <w:adjustRightInd w:val="0"/>
+        <w:spacing w:after="0" w:line="240" w:lineRule="auto"/>
+        <w:rPr>
+          <w:rFonts w:ascii="Dubai Medium" w:hAnsi="Dubai Medium" w:cs="Dubai Medium"/>
+          <w:b/>
+          <w:bCs/>
+          <w:i/>
+          <w:iCs/>
+          <w:color w:val="000000"/>
+        </w:rPr>
+      </w:pPr>
+      <w:r>
+        <w:rPr>
+          <w:rFonts w:ascii="Dubai Medium" w:hAnsi="Dubai Medium" w:cs="Dubai Medium"/>
+          <w:b/>
+          <w:bCs/>
+          <w:i/>
+          <w:iCs/>
+          <w:color w:val="000000"/>
+        </w:rPr>
+        <w:t xml:space="preserve">Paella </w:t>
+      </w:r>
+      <w:r>
+        <w:rPr>
+          <w:rFonts w:ascii="Dubai Medium" w:hAnsi="Dubai Medium" w:cs="Dubai Medium"/>
+          <w:b/>
+          <w:bCs/>
+          <w:i/>
+          <w:iCs/>
+          <w:color w:val="000000"/>
+        </w:rPr>
+        <w:t>(</w:t>
+      </w:r>
+      <w:r>
+        <w:rPr>
+          <w:rFonts w:ascii="Dubai Medium" w:hAnsi="Dubai Medium" w:cs="Dubai Medium"/>
+          <w:b/>
+          <w:bCs/>
+          <w:i/>
+          <w:iCs/>
+          <w:color w:val="000000"/>
+        </w:rPr>
+        <w:t>chicken, pork, seafood</w:t>
+      </w:r>
+      <w:r>
+        <w:rPr>
+          <w:rFonts w:ascii="Dubai Medium" w:hAnsi="Dubai Medium" w:cs="Dubai Medium"/>
+          <w:b/>
+          <w:bCs/>
+          <w:i/>
+          <w:iCs/>
+          <w:color w:val="000000"/>
+        </w:rPr>
+        <w:t>):</w:t>
+      </w:r>
+    </w:p>
+    <w:p>
+      <w:pPr>
+        <w:autoSpaceDE w:val="0"/>
+        <w:autoSpaceDN w:val="0"/>
+        <w:adjustRightInd w:val="0"/>
+        <w:spacing w:after="0" w:line="240" w:lineRule="auto"/>
+        <w:rPr>
+          <w:rFonts w:ascii="Dubai Medium" w:hAnsi="Dubai Medium" w:cs="Dubai Medium"/>
+          <w:bCs/>
+          <w:iCs/>
+          <w:color w:val="000000"/>
+        </w:rPr>
+      </w:pPr>
+      <w:r>
+        <w:rPr>
+          <w:rFonts w:ascii="Dubai Medium" w:hAnsi="Dubai Medium" w:cs="Dubai Medium"/>
+          <w:b/>
+          <w:bCs/>
+          <w:iCs/>
+          <w:color w:val="000000"/>
+        </w:rPr>
+        <w:t xml:space="preserve">   Tools:</w:t>
+      </w:r>
+      <w:r>
+        <w:rPr>
+          <w:rFonts w:ascii="Dubai Medium" w:hAnsi="Dubai Medium" w:cs="Dubai Medium"/>
+          <w:bCs/>
+          <w:iCs/>
+          <w:color w:val="000000"/>
+        </w:rPr>
+        <w:t xml:space="preserve"> Knife, Peeler, Cutting Board, </w:t>
+      </w:r>
+      <w:r>
+        <w:rPr>
+          <w:rFonts w:ascii="Dubai Medium" w:hAnsi="Dubai Medium" w:cs="Dubai Medium"/>
+          <w:bCs/>
+          <w:iCs/>
+          <w:color w:val="000000"/>
+        </w:rPr>
+        <w:t>Paella Pan, Grill</w:t>
+      </w:r>
+    </w:p>
+    <w:p>
+      <w:pPr>
+        <w:autoSpaceDE w:val="0"/>
+        <w:autoSpaceDN w:val="0"/>
+        <w:adjustRightInd w:val="0"/>
+        <w:spacing w:after="0" w:line="240" w:lineRule="auto"/>
+        <w:rPr>
+          <w:rFonts w:ascii="Dubai Medium" w:hAnsi="Dubai Medium" w:cs="Dubai Medium"/>
+          <w:bCs/>
+          <w:iCs/>
+          <w:color w:val="000000"/>
+        </w:rPr>
+      </w:pPr>
+      <w:r>
+        <w:rPr>
+          <w:rFonts w:ascii="Dubai Medium" w:hAnsi="Dubai Medium" w:cs="Dubai Medium"/>
+          <w:b/>
+          <w:bCs/>
+          <w:iCs/>
+          <w:color w:val="000000"/>
+        </w:rPr>
+        <w:t xml:space="preserve">   Ingredients:</w:t>
+      </w:r>
+      <w:r>
+        <w:rPr>
+          <w:rFonts w:ascii="Dubai Medium" w:hAnsi="Dubai Medium" w:cs="Dubai Medium"/>
+          <w:bCs/>
+          <w:iCs/>
+          <w:color w:val="000000"/>
+        </w:rPr>
+        <w:t xml:space="preserve"> </w:t>
+      </w:r>
+      <w:r>
+        <w:rPr>
+          <w:rFonts w:ascii="Dubai Medium" w:hAnsi="Dubai Medium" w:cs="Dubai Medium"/>
+          <w:bCs/>
+          <w:iCs/>
+          <w:color w:val="000000"/>
+        </w:rPr>
+        <w:t xml:space="preserve">Ground </w:t>
+      </w:r>
+      <w:r>
+        <w:rPr>
+          <w:rFonts w:ascii="Dubai Medium" w:hAnsi="Dubai Medium" w:cs="Dubai Medium"/>
+          <w:bCs/>
+          <w:iCs/>
+          <w:color w:val="000000"/>
+        </w:rPr>
+        <w:t xml:space="preserve">Pork </w:t>
+      </w:r>
+      <w:r>
+        <w:rPr>
+          <w:rFonts w:ascii="Dubai Medium" w:hAnsi="Dubai Medium" w:cs="Dubai Medium"/>
+          <w:bCs/>
+          <w:iCs/>
+          <w:color w:val="000000"/>
+        </w:rPr>
+        <w:t>Chorizo</w:t>
+      </w:r>
+      <w:r>
+        <w:rPr>
+          <w:rFonts w:ascii="Dubai Medium" w:hAnsi="Dubai Medium" w:cs="Dubai Medium"/>
+          <w:bCs/>
+          <w:iCs/>
+          <w:color w:val="000000"/>
+        </w:rPr>
+        <w:t xml:space="preserve">, </w:t>
+      </w:r>
+      <w:r>
+        <w:rPr>
+          <w:rFonts w:ascii="Dubai Medium" w:hAnsi="Dubai Medium" w:cs="Dubai Medium"/>
+          <w:bCs/>
+          <w:iCs/>
+          <w:color w:val="000000"/>
+        </w:rPr>
+        <w:t xml:space="preserve">Fish (Sea bass, Halibut, etc.), Chicken Thighs, Clams, Mussels, Shrimp, </w:t>
+      </w:r>
+      <w:r>
+        <w:rPr>
+          <w:rFonts w:ascii="Dubai Medium" w:hAnsi="Dubai Medium" w:cs="Dubai Medium"/>
+          <w:bCs/>
+          <w:iCs/>
+          <w:color w:val="000000"/>
+        </w:rPr>
+        <w:t xml:space="preserve">Onion, Carrots, Celery, </w:t>
+      </w:r>
+      <w:r>
+        <w:rPr>
+          <w:rFonts w:ascii="Dubai Medium" w:hAnsi="Dubai Medium" w:cs="Dubai Medium"/>
+          <w:bCs/>
+          <w:iCs/>
+          <w:color w:val="000000"/>
+        </w:rPr>
+        <w:t>Green Pepper, Red Pepper, Green Peas, Tomatoes, Lemon, Garlic, Parsley,</w:t>
+      </w:r>
+      <w:r>
+        <w:rPr>
+          <w:rFonts w:ascii="Dubai Medium" w:hAnsi="Dubai Medium" w:cs="Dubai Medium"/>
+          <w:bCs/>
+          <w:iCs/>
+          <w:color w:val="000000"/>
+        </w:rPr>
+        <w:t xml:space="preserve"> Chicken Bouillon, </w:t>
+      </w:r>
+      <w:proofErr w:type="spellStart"/>
+      <w:r>
+        <w:rPr>
+          <w:rFonts w:ascii="Dubai Medium" w:hAnsi="Dubai Medium" w:cs="Dubai Medium"/>
+          <w:bCs/>
+          <w:iCs/>
+          <w:color w:val="000000"/>
+        </w:rPr>
+        <w:t>Chilli</w:t>
+      </w:r>
+      <w:proofErr w:type="spellEnd"/>
+      <w:r>
+        <w:rPr>
+          <w:rFonts w:ascii="Dubai Medium" w:hAnsi="Dubai Medium" w:cs="Dubai Medium"/>
+          <w:bCs/>
+          <w:iCs/>
+          <w:color w:val="000000"/>
+        </w:rPr>
+        <w:t xml:space="preserve"> Pepper Flakes, </w:t>
+      </w:r>
+      <w:proofErr w:type="spellStart"/>
+      <w:r>
+        <w:rPr>
+          <w:rFonts w:ascii="Dubai Medium" w:hAnsi="Dubai Medium" w:cs="Dubai Medium"/>
+          <w:bCs/>
+          <w:iCs/>
+          <w:color w:val="000000"/>
+        </w:rPr>
+        <w:t>Chilli</w:t>
+      </w:r>
+      <w:proofErr w:type="spellEnd"/>
+      <w:r>
+        <w:rPr>
+          <w:rFonts w:ascii="Dubai Medium" w:hAnsi="Dubai Medium" w:cs="Dubai Medium"/>
+          <w:bCs/>
+          <w:iCs/>
+          <w:color w:val="000000"/>
+        </w:rPr>
+        <w:t xml:space="preserve"> Powder, Saffron, Paella Rice (</w:t>
+      </w:r>
+      <w:proofErr w:type="spellStart"/>
+      <w:r>
+        <w:rPr>
+          <w:rFonts w:ascii="Dubai Medium" w:hAnsi="Dubai Medium" w:cs="Dubai Medium"/>
+          <w:bCs/>
+          <w:iCs/>
+          <w:color w:val="000000"/>
+        </w:rPr>
+        <w:t>Calaspara</w:t>
+      </w:r>
+      <w:proofErr w:type="spellEnd"/>
+      <w:r>
+        <w:rPr>
+          <w:rFonts w:ascii="Dubai Medium" w:hAnsi="Dubai Medium" w:cs="Dubai Medium"/>
+          <w:bCs/>
+          <w:iCs/>
+          <w:color w:val="000000"/>
+        </w:rPr>
+        <w:t xml:space="preserve">), </w:t>
+      </w:r>
+      <w:r>
+        <w:rPr>
+          <w:rFonts w:ascii="Dubai Medium" w:hAnsi="Dubai Medium" w:cs="Dubai Medium"/>
+          <w:bCs/>
+          <w:iCs/>
+          <w:color w:val="000000"/>
+        </w:rPr>
+        <w:t>Salt, Pepper</w:t>
+      </w:r>
+    </w:p>
+    <w:p>
+      <w:pPr>
+        <w:autoSpaceDE w:val="0"/>
+        <w:autoSpaceDN w:val="0"/>
+        <w:adjustRightInd w:val="0"/>
+        <w:spacing w:after="0" w:line="240" w:lineRule="auto"/>
+        <w:rPr>
+          <w:rFonts w:ascii="Dubai Medium" w:hAnsi="Dubai Medium" w:cs="Dubai Medium"/>
+          <w:bCs/>
+          <w:iCs/>
+          <w:color w:val="000000"/>
+        </w:rPr>
+      </w:pPr>
+    </w:p>
+    <w:p>
+      <w:pPr>
+        <w:autoSpaceDE w:val="0"/>
+        <w:autoSpaceDN w:val="0"/>
+        <w:adjustRightInd w:val="0"/>
+        <w:spacing w:after="0" w:line="240" w:lineRule="auto"/>
+        <w:rPr>
+          <w:rFonts w:ascii="Dubai Medium" w:hAnsi="Dubai Medium" w:cs="Dubai Medium"/>
+          <w:b/>
+          <w:bCs/>
+          <w:i/>
+          <w:iCs/>
+          <w:color w:val="000000"/>
+        </w:rPr>
+      </w:pPr>
+      <w:r>
+        <w:rPr>
+          <w:rFonts w:ascii="Dubai Medium" w:hAnsi="Dubai Medium" w:cs="Dubai Medium"/>
+          <w:b/>
+          <w:bCs/>
+          <w:i/>
+          <w:iCs/>
+          <w:color w:val="000000"/>
+        </w:rPr>
+        <w:t>Salmon Rillettes</w:t>
+      </w:r>
+      <w:r>
+        <w:rPr>
+          <w:rFonts w:ascii="Dubai Medium" w:hAnsi="Dubai Medium" w:cs="Dubai Medium"/>
+          <w:b/>
+          <w:bCs/>
+          <w:i/>
+          <w:iCs/>
+          <w:color w:val="000000"/>
+        </w:rPr>
+        <w:t xml:space="preserve"> (</w:t>
+      </w:r>
+      <w:r>
+        <w:rPr>
+          <w:rFonts w:ascii="Dubai Medium" w:hAnsi="Dubai Medium" w:cs="Dubai Medium"/>
+          <w:b/>
+          <w:bCs/>
+          <w:i/>
+          <w:iCs/>
+          <w:color w:val="000000"/>
+        </w:rPr>
+        <w:t>seafood</w:t>
+      </w:r>
+      <w:r>
+        <w:rPr>
+          <w:rFonts w:ascii="Dubai Medium" w:hAnsi="Dubai Medium" w:cs="Dubai Medium"/>
+          <w:b/>
+          <w:bCs/>
+          <w:i/>
+          <w:iCs/>
+          <w:color w:val="000000"/>
+        </w:rPr>
+        <w:t>):</w:t>
+      </w:r>
       <w:bookmarkStart w:id="0" w:name="_GoBack"/>
       <w:bookmarkEnd w:id="0"/>
-      <w:r>
-        <w:rPr>
-          <w:rFonts w:ascii="Dubai Medium" w:hAnsi="Dubai Medium" w:cs="Dubai Medium"/>
-          <w:bCs/>
-          <w:iCs/>
-          <w:color w:val="000000"/>
-        </w:rPr>
-        <w:t>Dutch Oven</w:t>
+    </w:p>
+    <w:p>
+      <w:pPr>
+        <w:autoSpaceDE w:val="0"/>
+        <w:autoSpaceDN w:val="0"/>
+        <w:adjustRightInd w:val="0"/>
+        <w:spacing w:after="0" w:line="240" w:lineRule="auto"/>
+        <w:rPr>
+          <w:rFonts w:ascii="Dubai Medium" w:hAnsi="Dubai Medium" w:cs="Dubai Medium"/>
+          <w:bCs/>
+          <w:iCs/>
+          <w:color w:val="000000"/>
+        </w:rPr>
+      </w:pPr>
+      <w:r>
+        <w:rPr>
+          <w:rFonts w:ascii="Dubai Medium" w:hAnsi="Dubai Medium" w:cs="Dubai Medium"/>
+          <w:b/>
+          <w:bCs/>
+          <w:iCs/>
+          <w:color w:val="000000"/>
+        </w:rPr>
+        <w:t xml:space="preserve">   Tools:</w:t>
+      </w:r>
+      <w:r>
+        <w:rPr>
+          <w:rFonts w:ascii="Dubai Medium" w:hAnsi="Dubai Medium" w:cs="Dubai Medium"/>
+          <w:bCs/>
+          <w:iCs/>
+          <w:color w:val="000000"/>
+        </w:rPr>
+        <w:t xml:space="preserve"> Knife, Peeler, Cutting Board, Slow Cooker</w:t>
       </w:r>
     </w:p>
     <w:p>
@@ -1189,244 +2041,7 @@
           <w:iCs/>
           <w:color w:val="000000"/>
         </w:rPr>
-        <w:t xml:space="preserve"> </w:t>
-      </w:r>
-      <w:r>
-        <w:rPr>
-          <w:rFonts w:ascii="Dubai Medium" w:hAnsi="Dubai Medium" w:cs="Dubai Medium"/>
-          <w:bCs/>
-          <w:iCs/>
-          <w:color w:val="000000"/>
-        </w:rPr>
-        <w:t>Chuck Roast</w:t>
-      </w:r>
-      <w:r>
-        <w:rPr>
-          <w:rFonts w:ascii="Dubai Medium" w:hAnsi="Dubai Medium" w:cs="Dubai Medium"/>
-          <w:bCs/>
-          <w:iCs/>
-          <w:color w:val="000000"/>
-        </w:rPr>
-        <w:t xml:space="preserve">, Mushrooms, Onion, </w:t>
-      </w:r>
-      <w:r>
-        <w:rPr>
-          <w:rFonts w:ascii="Dubai Medium" w:hAnsi="Dubai Medium" w:cs="Dubai Medium"/>
-          <w:bCs/>
-          <w:iCs/>
-          <w:color w:val="000000"/>
-        </w:rPr>
-        <w:t>Carrots, Celery, Tomato, Beef Bouillon (or Vegetable), Barley, Bay Leaf, Salt, Pepper</w:t>
-      </w:r>
-    </w:p>
-    <w:p>
-      <w:pPr>
-        <w:rPr>
-          <w:rFonts w:ascii="Dubai Medium" w:hAnsi="Dubai Medium" w:cs="Dubai Medium"/>
-          <w:color w:val="000000"/>
-        </w:rPr>
-      </w:pPr>
-    </w:p>
-    <w:p>
-      <w:pPr>
-        <w:autoSpaceDE w:val="0"/>
-        <w:autoSpaceDN w:val="0"/>
-        <w:adjustRightInd w:val="0"/>
-        <w:spacing w:after="0" w:line="240" w:lineRule="auto"/>
-        <w:rPr>
-          <w:rFonts w:ascii="Dubai Medium" w:hAnsi="Dubai Medium" w:cs="Dubai Medium"/>
-          <w:b/>
-          <w:bCs/>
-          <w:i/>
-          <w:iCs/>
-          <w:color w:val="000000"/>
-        </w:rPr>
-      </w:pPr>
-      <w:r>
-        <w:rPr>
-          <w:rFonts w:ascii="Dubai Medium" w:hAnsi="Dubai Medium" w:cs="Dubai Medium"/>
-          <w:b/>
-          <w:bCs/>
-          <w:i/>
-          <w:iCs/>
-          <w:color w:val="000000"/>
-        </w:rPr>
-        <w:t>Lamb Shank a</w:t>
-      </w:r>
-      <w:r>
-        <w:rPr>
-          <w:rFonts w:ascii="Dubai Medium" w:hAnsi="Dubai Medium" w:cs="Dubai Medium"/>
-          <w:b/>
-          <w:bCs/>
-          <w:i/>
-          <w:iCs/>
-          <w:color w:val="000000"/>
-        </w:rPr>
-        <w:t xml:space="preserve"> l</w:t>
-      </w:r>
-      <w:r>
-        <w:rPr>
-          <w:rFonts w:ascii="Dubai Medium" w:hAnsi="Dubai Medium" w:cs="Dubai Medium"/>
-          <w:b/>
-          <w:bCs/>
-          <w:i/>
-          <w:iCs/>
-          <w:color w:val="000000"/>
-        </w:rPr>
-        <w:t xml:space="preserve">a Matignon </w:t>
-      </w:r>
-      <w:r>
-        <w:rPr>
-          <w:rFonts w:ascii="Dubai Medium" w:hAnsi="Dubai Medium" w:cs="Dubai Medium"/>
-          <w:b/>
-          <w:bCs/>
-          <w:i/>
-          <w:iCs/>
-          <w:color w:val="000000"/>
-        </w:rPr>
-        <w:t>(</w:t>
-      </w:r>
-      <w:r>
-        <w:rPr>
-          <w:rFonts w:ascii="Dubai Medium" w:hAnsi="Dubai Medium" w:cs="Dubai Medium"/>
-          <w:b/>
-          <w:bCs/>
-          <w:i/>
-          <w:iCs/>
-          <w:color w:val="000000"/>
-        </w:rPr>
-        <w:t>lamb</w:t>
-      </w:r>
-      <w:r>
-        <w:rPr>
-          <w:rFonts w:ascii="Dubai Medium" w:hAnsi="Dubai Medium" w:cs="Dubai Medium"/>
-          <w:b/>
-          <w:bCs/>
-          <w:i/>
-          <w:iCs/>
-          <w:color w:val="000000"/>
-        </w:rPr>
-        <w:t>):</w:t>
-      </w:r>
-    </w:p>
-    <w:p>
-      <w:pPr>
-        <w:autoSpaceDE w:val="0"/>
-        <w:autoSpaceDN w:val="0"/>
-        <w:adjustRightInd w:val="0"/>
-        <w:spacing w:after="0" w:line="240" w:lineRule="auto"/>
-        <w:rPr>
-          <w:rFonts w:ascii="Dubai Medium" w:hAnsi="Dubai Medium" w:cs="Dubai Medium"/>
-          <w:bCs/>
-          <w:iCs/>
-          <w:color w:val="000000"/>
-        </w:rPr>
-      </w:pPr>
-      <w:r>
-        <w:rPr>
-          <w:rFonts w:ascii="Dubai Medium" w:hAnsi="Dubai Medium" w:cs="Dubai Medium"/>
-          <w:b/>
-          <w:bCs/>
-          <w:iCs/>
-          <w:color w:val="000000"/>
-        </w:rPr>
-        <w:t xml:space="preserve">   Tools:</w:t>
-      </w:r>
-      <w:r>
-        <w:rPr>
-          <w:rFonts w:ascii="Dubai Medium" w:hAnsi="Dubai Medium" w:cs="Dubai Medium"/>
-          <w:bCs/>
-          <w:iCs/>
-          <w:color w:val="000000"/>
-        </w:rPr>
-        <w:t xml:space="preserve"> Knife, </w:t>
-      </w:r>
-      <w:r>
-        <w:rPr>
-          <w:rFonts w:ascii="Dubai Medium" w:hAnsi="Dubai Medium" w:cs="Dubai Medium"/>
-          <w:bCs/>
-          <w:iCs/>
-          <w:color w:val="000000"/>
-        </w:rPr>
-        <w:t xml:space="preserve">Peeler, </w:t>
-      </w:r>
-      <w:r>
-        <w:rPr>
-          <w:rFonts w:ascii="Dubai Medium" w:hAnsi="Dubai Medium" w:cs="Dubai Medium"/>
-          <w:bCs/>
-          <w:iCs/>
-          <w:color w:val="000000"/>
-        </w:rPr>
-        <w:t xml:space="preserve">Cutting Board, </w:t>
-      </w:r>
-      <w:r>
-        <w:rPr>
-          <w:rFonts w:ascii="Dubai Medium" w:hAnsi="Dubai Medium" w:cs="Dubai Medium"/>
-          <w:bCs/>
-          <w:iCs/>
-          <w:color w:val="000000"/>
-        </w:rPr>
-        <w:t>Dutch Oven</w:t>
-      </w:r>
-    </w:p>
-    <w:p>
-      <w:pPr>
-        <w:autoSpaceDE w:val="0"/>
-        <w:autoSpaceDN w:val="0"/>
-        <w:adjustRightInd w:val="0"/>
-        <w:spacing w:after="0" w:line="240" w:lineRule="auto"/>
-        <w:rPr>
-          <w:rFonts w:ascii="Dubai Medium" w:hAnsi="Dubai Medium" w:cs="Dubai Medium"/>
-          <w:bCs/>
-          <w:iCs/>
-          <w:color w:val="000000"/>
-        </w:rPr>
-      </w:pPr>
-      <w:r>
-        <w:rPr>
-          <w:rFonts w:ascii="Dubai Medium" w:hAnsi="Dubai Medium" w:cs="Dubai Medium"/>
-          <w:b/>
-          <w:bCs/>
-          <w:iCs/>
-          <w:color w:val="000000"/>
-        </w:rPr>
-        <w:t xml:space="preserve">   Ingredients:</w:t>
-      </w:r>
-      <w:r>
-        <w:rPr>
-          <w:rFonts w:ascii="Dubai Medium" w:hAnsi="Dubai Medium" w:cs="Dubai Medium"/>
-          <w:bCs/>
-          <w:iCs/>
-          <w:color w:val="000000"/>
-        </w:rPr>
-        <w:t xml:space="preserve"> </w:t>
-      </w:r>
-      <w:r>
-        <w:rPr>
-          <w:rFonts w:ascii="Dubai Medium" w:hAnsi="Dubai Medium" w:cs="Dubai Medium"/>
-          <w:bCs/>
-          <w:iCs/>
-          <w:color w:val="000000"/>
-        </w:rPr>
-        <w:t>Lamb Shank</w:t>
-      </w:r>
-      <w:r>
-        <w:rPr>
-          <w:rFonts w:ascii="Dubai Medium" w:hAnsi="Dubai Medium" w:cs="Dubai Medium"/>
-          <w:bCs/>
-          <w:iCs/>
-          <w:color w:val="000000"/>
-        </w:rPr>
-        <w:t xml:space="preserve">, Onion, </w:t>
-      </w:r>
-      <w:r>
-        <w:rPr>
-          <w:rFonts w:ascii="Dubai Medium" w:hAnsi="Dubai Medium" w:cs="Dubai Medium"/>
-          <w:bCs/>
-          <w:iCs/>
-          <w:color w:val="000000"/>
-        </w:rPr>
-        <w:t>Carrots, Leeks, Garlic, Chicken Bouillon, Red Wine, Vinegar, Potatoes, Salt, Pepper</w:t>
+        <w:t xml:space="preserve"> Pork Shoulder, Onion, Carrots, Celery, Leeks, Garlic, Chicken Bouillon, Vinegar, Potatoes, Salt, Pepper</w:t>
       </w:r>
     </w:p>
     <w:p>
@@ -1920,6 +2535,7 @@
   <w:style w:type="paragraph" w:default="1" w:styleId="Normal">
     <w:name w:val="Normal"/>
     <w:qFormat/>
+    <w:rsid w:val="001D4ED5"/>
   </w:style>
   <w:style w:type="character" w:default="1" w:styleId="DefaultParagraphFont">
     <w:name w:val="Default Paragraph Font"/>

</xml_diff>

<commit_message>
Added main ingredient pages (Beef, Chicken, Pork...). Added content to Beef page.
</commit_message>
<xml_diff>
--- a/img/cookEATrepeat Recipe List.docx
+++ b/img/cookEATrepeat Recipe List.docx
@@ -116,6 +116,138 @@
           <w:color w:val="000000"/>
         </w:rPr>
       </w:pPr>
+      <w:bookmarkStart w:id="0" w:name="_GoBack"/>
+      <w:r>
+        <w:rPr>
+          <w:rFonts w:ascii="Dubai Medium" w:hAnsi="Dubai Medium" w:cs="Dubai Medium"/>
+          <w:b/>
+          <w:bCs/>
+          <w:i/>
+          <w:iCs/>
+          <w:color w:val="000000"/>
+        </w:rPr>
+        <w:t>Pot Pie</w:t>
+      </w:r>
+      <w:r>
+        <w:rPr>
+          <w:rFonts w:ascii="Dubai Medium" w:hAnsi="Dubai Medium" w:cs="Dubai Medium"/>
+          <w:b/>
+          <w:bCs/>
+          <w:i/>
+          <w:iCs/>
+          <w:color w:val="000000"/>
+        </w:rPr>
+        <w:t xml:space="preserve"> (beef):</w:t>
+      </w:r>
+    </w:p>
+    <w:p>
+      <w:pPr>
+        <w:autoSpaceDE w:val="0"/>
+        <w:autoSpaceDN w:val="0"/>
+        <w:adjustRightInd w:val="0"/>
+        <w:spacing w:after="0" w:line="240" w:lineRule="auto"/>
+        <w:rPr>
+          <w:rFonts w:ascii="Dubai Medium" w:hAnsi="Dubai Medium" w:cs="Dubai Medium"/>
+          <w:color w:val="000000"/>
+        </w:rPr>
+      </w:pPr>
+      <w:r>
+        <w:rPr>
+          <w:rFonts w:ascii="Dubai Medium" w:hAnsi="Dubai Medium" w:cs="Dubai Medium"/>
+          <w:color w:val="000000"/>
+        </w:rPr>
+        <w:t xml:space="preserve">   </w:t>
+      </w:r>
+      <w:r>
+        <w:rPr>
+          <w:rFonts w:ascii="Dubai Medium" w:hAnsi="Dubai Medium" w:cs="Dubai Medium"/>
+          <w:b/>
+          <w:bCs/>
+          <w:color w:val="000000"/>
+        </w:rPr>
+        <w:t>Tools:</w:t>
+      </w:r>
+      <w:r>
+        <w:rPr>
+          <w:rFonts w:ascii="Dubai Medium" w:hAnsi="Dubai Medium" w:cs="Dubai Medium"/>
+          <w:color w:val="000000"/>
+        </w:rPr>
+        <w:t xml:space="preserve"> Knife, Cutting Board, Peeler, Dutch Oven</w:t>
+      </w:r>
+      <w:r>
+        <w:rPr>
+          <w:rFonts w:ascii="Dubai Medium" w:hAnsi="Dubai Medium" w:cs="Dubai Medium"/>
+          <w:color w:val="000000"/>
+        </w:rPr>
+        <w:t>, Large Muffin Tin</w:t>
+      </w:r>
+    </w:p>
+    <w:p>
+      <w:pPr>
+        <w:autoSpaceDE w:val="0"/>
+        <w:autoSpaceDN w:val="0"/>
+        <w:adjustRightInd w:val="0"/>
+        <w:spacing w:after="0" w:line="240" w:lineRule="auto"/>
+        <w:rPr>
+          <w:rFonts w:ascii="Modern" w:hAnsi="Modern" w:cs="Modern"/>
+          <w:color w:val="000000"/>
+        </w:rPr>
+      </w:pPr>
+      <w:r>
+        <w:rPr>
+          <w:rFonts w:ascii="Dubai Medium" w:hAnsi="Dubai Medium" w:cs="Dubai Medium"/>
+          <w:b/>
+          <w:bCs/>
+          <w:color w:val="000000"/>
+        </w:rPr>
+        <w:t xml:space="preserve">   Ingredients: </w:t>
+      </w:r>
+      <w:r>
+        <w:rPr>
+          <w:rFonts w:ascii="Dubai Medium" w:hAnsi="Dubai Medium" w:cs="Dubai Medium"/>
+          <w:color w:val="000000"/>
+        </w:rPr>
+        <w:t>Short Ribs</w:t>
+      </w:r>
+      <w:r>
+        <w:rPr>
+          <w:rFonts w:ascii="Dubai Medium" w:hAnsi="Dubai Medium" w:cs="Dubai Medium"/>
+          <w:color w:val="000000"/>
+        </w:rPr>
+        <w:t xml:space="preserve"> from recipe</w:t>
+      </w:r>
+      <w:r>
+        <w:rPr>
+          <w:rFonts w:ascii="Dubai Medium" w:hAnsi="Dubai Medium" w:cs="Dubai Medium"/>
+          <w:color w:val="000000"/>
+        </w:rPr>
+        <w:t xml:space="preserve">, </w:t>
+      </w:r>
+      <w:r>
+        <w:rPr>
+          <w:rFonts w:ascii="Dubai Medium" w:hAnsi="Dubai Medium" w:cs="Dubai Medium"/>
+          <w:color w:val="000000"/>
+        </w:rPr>
+        <w:t>Carrots, Onions, Potatoes, Peas, Celery, Pastry Dough, Egg</w:t>
+      </w:r>
+    </w:p>
+    <w:bookmarkEnd w:id="0"/>
+    <w:p/>
+    <w:p>
+      <w:pPr>
+        <w:autoSpaceDE w:val="0"/>
+        <w:autoSpaceDN w:val="0"/>
+        <w:adjustRightInd w:val="0"/>
+        <w:spacing w:after="0" w:line="240" w:lineRule="auto"/>
+        <w:rPr>
+          <w:rFonts w:ascii="Dubai Medium" w:hAnsi="Dubai Medium" w:cs="Dubai Medium"/>
+          <w:b/>
+          <w:bCs/>
+          <w:i/>
+          <w:iCs/>
+          <w:color w:val="000000"/>
+        </w:rPr>
+      </w:pPr>
       <w:r>
         <w:rPr>
           <w:rFonts w:ascii="Dubai Medium" w:hAnsi="Dubai Medium" w:cs="Dubai Medium"/>
@@ -948,6 +1080,7 @@
           <w:iCs/>
           <w:color w:val="000000"/>
         </w:rPr>
+        <w:lastRenderedPageBreak/>
         <w:t xml:space="preserve">   Ingredients:</w:t>
       </w:r>
       <w:r>
@@ -1078,106 +1211,1143 @@
           <w:iCs/>
           <w:color w:val="000000"/>
         </w:rPr>
+        <w:t xml:space="preserve">Barley Soup </w:t>
+      </w:r>
+      <w:r>
+        <w:rPr>
+          <w:rFonts w:ascii="Dubai Medium" w:hAnsi="Dubai Medium" w:cs="Dubai Medium"/>
+          <w:b/>
+          <w:bCs/>
+          <w:i/>
+          <w:iCs/>
+          <w:color w:val="000000"/>
+        </w:rPr>
+        <w:t>(</w:t>
+      </w:r>
+      <w:r>
+        <w:rPr>
+          <w:rFonts w:ascii="Dubai Medium" w:hAnsi="Dubai Medium" w:cs="Dubai Medium"/>
+          <w:b/>
+          <w:bCs/>
+          <w:i/>
+          <w:iCs/>
+          <w:color w:val="000000"/>
+        </w:rPr>
+        <w:t>vegetable or beef</w:t>
+      </w:r>
+      <w:r>
+        <w:rPr>
+          <w:rFonts w:ascii="Dubai Medium" w:hAnsi="Dubai Medium" w:cs="Dubai Medium"/>
+          <w:b/>
+          <w:bCs/>
+          <w:i/>
+          <w:iCs/>
+          <w:color w:val="000000"/>
+        </w:rPr>
+        <w:t>):</w:t>
+      </w:r>
+    </w:p>
+    <w:p>
+      <w:pPr>
+        <w:autoSpaceDE w:val="0"/>
+        <w:autoSpaceDN w:val="0"/>
+        <w:adjustRightInd w:val="0"/>
+        <w:spacing w:after="0" w:line="240" w:lineRule="auto"/>
+        <w:rPr>
+          <w:rFonts w:ascii="Dubai Medium" w:hAnsi="Dubai Medium" w:cs="Dubai Medium"/>
+          <w:bCs/>
+          <w:iCs/>
+          <w:color w:val="000000"/>
+        </w:rPr>
+      </w:pPr>
+      <w:r>
+        <w:rPr>
+          <w:rFonts w:ascii="Dubai Medium" w:hAnsi="Dubai Medium" w:cs="Dubai Medium"/>
+          <w:b/>
+          <w:bCs/>
+          <w:iCs/>
+          <w:color w:val="000000"/>
+        </w:rPr>
+        <w:t xml:space="preserve">   Tools:</w:t>
+      </w:r>
+      <w:r>
+        <w:rPr>
+          <w:rFonts w:ascii="Dubai Medium" w:hAnsi="Dubai Medium" w:cs="Dubai Medium"/>
+          <w:bCs/>
+          <w:iCs/>
+          <w:color w:val="000000"/>
+        </w:rPr>
+        <w:t xml:space="preserve"> Knife, Cutting Board, </w:t>
+      </w:r>
+      <w:r>
+        <w:rPr>
+          <w:rFonts w:ascii="Dubai Medium" w:hAnsi="Dubai Medium" w:cs="Dubai Medium"/>
+          <w:bCs/>
+          <w:iCs/>
+          <w:color w:val="000000"/>
+        </w:rPr>
+        <w:t>Dutch Oven</w:t>
+      </w:r>
+    </w:p>
+    <w:p>
+      <w:pPr>
+        <w:autoSpaceDE w:val="0"/>
+        <w:autoSpaceDN w:val="0"/>
+        <w:adjustRightInd w:val="0"/>
+        <w:spacing w:after="0" w:line="240" w:lineRule="auto"/>
+        <w:rPr>
+          <w:rFonts w:ascii="Dubai Medium" w:hAnsi="Dubai Medium" w:cs="Dubai Medium"/>
+          <w:bCs/>
+          <w:iCs/>
+          <w:color w:val="000000"/>
+        </w:rPr>
+      </w:pPr>
+      <w:r>
+        <w:rPr>
+          <w:rFonts w:ascii="Dubai Medium" w:hAnsi="Dubai Medium" w:cs="Dubai Medium"/>
+          <w:b/>
+          <w:bCs/>
+          <w:iCs/>
+          <w:color w:val="000000"/>
+        </w:rPr>
+        <w:t xml:space="preserve">   Ingredients:</w:t>
+      </w:r>
+      <w:r>
+        <w:rPr>
+          <w:rFonts w:ascii="Dubai Medium" w:hAnsi="Dubai Medium" w:cs="Dubai Medium"/>
+          <w:bCs/>
+          <w:iCs/>
+          <w:color w:val="000000"/>
+        </w:rPr>
+        <w:t xml:space="preserve"> </w:t>
+      </w:r>
+      <w:r>
+        <w:rPr>
+          <w:rFonts w:ascii="Dubai Medium" w:hAnsi="Dubai Medium" w:cs="Dubai Medium"/>
+          <w:bCs/>
+          <w:iCs/>
+          <w:color w:val="000000"/>
+        </w:rPr>
+        <w:t>Chuck Roast</w:t>
+      </w:r>
+      <w:r>
+        <w:rPr>
+          <w:rFonts w:ascii="Dubai Medium" w:hAnsi="Dubai Medium" w:cs="Dubai Medium"/>
+          <w:bCs/>
+          <w:iCs/>
+          <w:color w:val="000000"/>
+        </w:rPr>
+        <w:t xml:space="preserve">, Mushrooms, Onion, </w:t>
+      </w:r>
+      <w:r>
+        <w:rPr>
+          <w:rFonts w:ascii="Dubai Medium" w:hAnsi="Dubai Medium" w:cs="Dubai Medium"/>
+          <w:bCs/>
+          <w:iCs/>
+          <w:color w:val="000000"/>
+        </w:rPr>
+        <w:t>Carrots, Celery, Tomato, Beef Bouillon (or Vegetable), Barley, Bay Leaf, Salt, Pepper</w:t>
+      </w:r>
+    </w:p>
+    <w:p>
+      <w:pPr>
+        <w:rPr>
+          <w:rFonts w:ascii="Dubai Medium" w:hAnsi="Dubai Medium" w:cs="Dubai Medium"/>
+          <w:color w:val="000000"/>
+        </w:rPr>
+      </w:pPr>
+    </w:p>
+    <w:p>
+      <w:pPr>
+        <w:autoSpaceDE w:val="0"/>
+        <w:autoSpaceDN w:val="0"/>
+        <w:adjustRightInd w:val="0"/>
+        <w:spacing w:after="0" w:line="240" w:lineRule="auto"/>
+        <w:rPr>
+          <w:rFonts w:ascii="Dubai Medium" w:hAnsi="Dubai Medium" w:cs="Dubai Medium"/>
+          <w:b/>
+          <w:bCs/>
+          <w:i/>
+          <w:iCs/>
+          <w:color w:val="000000"/>
+        </w:rPr>
+      </w:pPr>
+      <w:r>
+        <w:rPr>
+          <w:rFonts w:ascii="Dubai Medium" w:hAnsi="Dubai Medium" w:cs="Dubai Medium"/>
+          <w:b/>
+          <w:bCs/>
+          <w:i/>
+          <w:iCs/>
+          <w:color w:val="000000"/>
+        </w:rPr>
+        <w:t>Lamb Shank a</w:t>
+      </w:r>
+      <w:r>
+        <w:rPr>
+          <w:rFonts w:ascii="Dubai Medium" w:hAnsi="Dubai Medium" w:cs="Dubai Medium"/>
+          <w:b/>
+          <w:bCs/>
+          <w:i/>
+          <w:iCs/>
+          <w:color w:val="000000"/>
+        </w:rPr>
+        <w:t xml:space="preserve"> l</w:t>
+      </w:r>
+      <w:r>
+        <w:rPr>
+          <w:rFonts w:ascii="Dubai Medium" w:hAnsi="Dubai Medium" w:cs="Dubai Medium"/>
+          <w:b/>
+          <w:bCs/>
+          <w:i/>
+          <w:iCs/>
+          <w:color w:val="000000"/>
+        </w:rPr>
+        <w:t xml:space="preserve">a Matignon </w:t>
+      </w:r>
+      <w:r>
+        <w:rPr>
+          <w:rFonts w:ascii="Dubai Medium" w:hAnsi="Dubai Medium" w:cs="Dubai Medium"/>
+          <w:b/>
+          <w:bCs/>
+          <w:i/>
+          <w:iCs/>
+          <w:color w:val="000000"/>
+        </w:rPr>
+        <w:t>(</w:t>
+      </w:r>
+      <w:r>
+        <w:rPr>
+          <w:rFonts w:ascii="Dubai Medium" w:hAnsi="Dubai Medium" w:cs="Dubai Medium"/>
+          <w:b/>
+          <w:bCs/>
+          <w:i/>
+          <w:iCs/>
+          <w:color w:val="000000"/>
+        </w:rPr>
+        <w:t>lamb</w:t>
+      </w:r>
+      <w:r>
+        <w:rPr>
+          <w:rFonts w:ascii="Dubai Medium" w:hAnsi="Dubai Medium" w:cs="Dubai Medium"/>
+          <w:b/>
+          <w:bCs/>
+          <w:i/>
+          <w:iCs/>
+          <w:color w:val="000000"/>
+        </w:rPr>
+        <w:t>):</w:t>
+      </w:r>
+    </w:p>
+    <w:p>
+      <w:pPr>
+        <w:autoSpaceDE w:val="0"/>
+        <w:autoSpaceDN w:val="0"/>
+        <w:adjustRightInd w:val="0"/>
+        <w:spacing w:after="0" w:line="240" w:lineRule="auto"/>
+        <w:rPr>
+          <w:rFonts w:ascii="Dubai Medium" w:hAnsi="Dubai Medium" w:cs="Dubai Medium"/>
+          <w:bCs/>
+          <w:iCs/>
+          <w:color w:val="000000"/>
+        </w:rPr>
+      </w:pPr>
+      <w:r>
+        <w:rPr>
+          <w:rFonts w:ascii="Dubai Medium" w:hAnsi="Dubai Medium" w:cs="Dubai Medium"/>
+          <w:b/>
+          <w:bCs/>
+          <w:iCs/>
+          <w:color w:val="000000"/>
+        </w:rPr>
+        <w:t xml:space="preserve">   Tools:</w:t>
+      </w:r>
+      <w:r>
+        <w:rPr>
+          <w:rFonts w:ascii="Dubai Medium" w:hAnsi="Dubai Medium" w:cs="Dubai Medium"/>
+          <w:bCs/>
+          <w:iCs/>
+          <w:color w:val="000000"/>
+        </w:rPr>
+        <w:t xml:space="preserve"> Knife, </w:t>
+      </w:r>
+      <w:r>
+        <w:rPr>
+          <w:rFonts w:ascii="Dubai Medium" w:hAnsi="Dubai Medium" w:cs="Dubai Medium"/>
+          <w:bCs/>
+          <w:iCs/>
+          <w:color w:val="000000"/>
+        </w:rPr>
+        <w:t xml:space="preserve">Peeler, </w:t>
+      </w:r>
+      <w:r>
+        <w:rPr>
+          <w:rFonts w:ascii="Dubai Medium" w:hAnsi="Dubai Medium" w:cs="Dubai Medium"/>
+          <w:bCs/>
+          <w:iCs/>
+          <w:color w:val="000000"/>
+        </w:rPr>
+        <w:t xml:space="preserve">Cutting Board, </w:t>
+      </w:r>
+      <w:r>
+        <w:rPr>
+          <w:rFonts w:ascii="Dubai Medium" w:hAnsi="Dubai Medium" w:cs="Dubai Medium"/>
+          <w:bCs/>
+          <w:iCs/>
+          <w:color w:val="000000"/>
+        </w:rPr>
+        <w:t>Dutch Oven</w:t>
+      </w:r>
+    </w:p>
+    <w:p>
+      <w:pPr>
+        <w:autoSpaceDE w:val="0"/>
+        <w:autoSpaceDN w:val="0"/>
+        <w:adjustRightInd w:val="0"/>
+        <w:spacing w:after="0" w:line="240" w:lineRule="auto"/>
+        <w:rPr>
+          <w:rFonts w:ascii="Dubai Medium" w:hAnsi="Dubai Medium" w:cs="Dubai Medium"/>
+          <w:bCs/>
+          <w:iCs/>
+          <w:color w:val="000000"/>
+        </w:rPr>
+      </w:pPr>
+      <w:r>
+        <w:rPr>
+          <w:rFonts w:ascii="Dubai Medium" w:hAnsi="Dubai Medium" w:cs="Dubai Medium"/>
+          <w:b/>
+          <w:bCs/>
+          <w:iCs/>
+          <w:color w:val="000000"/>
+        </w:rPr>
+        <w:t xml:space="preserve">   Ingredients:</w:t>
+      </w:r>
+      <w:r>
+        <w:rPr>
+          <w:rFonts w:ascii="Dubai Medium" w:hAnsi="Dubai Medium" w:cs="Dubai Medium"/>
+          <w:bCs/>
+          <w:iCs/>
+          <w:color w:val="000000"/>
+        </w:rPr>
+        <w:t xml:space="preserve"> </w:t>
+      </w:r>
+      <w:r>
+        <w:rPr>
+          <w:rFonts w:ascii="Dubai Medium" w:hAnsi="Dubai Medium" w:cs="Dubai Medium"/>
+          <w:bCs/>
+          <w:iCs/>
+          <w:color w:val="000000"/>
+        </w:rPr>
+        <w:t>Lamb Shank</w:t>
+      </w:r>
+      <w:r>
+        <w:rPr>
+          <w:rFonts w:ascii="Dubai Medium" w:hAnsi="Dubai Medium" w:cs="Dubai Medium"/>
+          <w:bCs/>
+          <w:iCs/>
+          <w:color w:val="000000"/>
+        </w:rPr>
+        <w:t xml:space="preserve">, Onion, </w:t>
+      </w:r>
+      <w:r>
+        <w:rPr>
+          <w:rFonts w:ascii="Dubai Medium" w:hAnsi="Dubai Medium" w:cs="Dubai Medium"/>
+          <w:bCs/>
+          <w:iCs/>
+          <w:color w:val="000000"/>
+        </w:rPr>
+        <w:t>Carrots, Leeks, Garlic, Chicken Bouillon, Red Wine, Vinegar, Potatoes, Salt, Pepper</w:t>
+      </w:r>
+    </w:p>
+    <w:p>
+      <w:pPr>
+        <w:autoSpaceDE w:val="0"/>
+        <w:autoSpaceDN w:val="0"/>
+        <w:adjustRightInd w:val="0"/>
+        <w:spacing w:after="0" w:line="240" w:lineRule="auto"/>
+        <w:rPr>
+          <w:rFonts w:ascii="Dubai Medium" w:hAnsi="Dubai Medium" w:cs="Dubai Medium"/>
+          <w:bCs/>
+          <w:iCs/>
+          <w:color w:val="000000"/>
+        </w:rPr>
+      </w:pPr>
+    </w:p>
+    <w:p>
+      <w:pPr>
+        <w:autoSpaceDE w:val="0"/>
+        <w:autoSpaceDN w:val="0"/>
+        <w:adjustRightInd w:val="0"/>
+        <w:spacing w:after="0" w:line="240" w:lineRule="auto"/>
+        <w:rPr>
+          <w:rFonts w:ascii="Dubai Medium" w:hAnsi="Dubai Medium" w:cs="Dubai Medium"/>
+          <w:b/>
+          <w:bCs/>
+          <w:i/>
+          <w:iCs/>
+          <w:color w:val="000000"/>
+        </w:rPr>
+      </w:pPr>
+      <w:r>
+        <w:rPr>
+          <w:rFonts w:ascii="Dubai Medium" w:hAnsi="Dubai Medium" w:cs="Dubai Medium"/>
+          <w:b/>
+          <w:bCs/>
+          <w:i/>
+          <w:iCs/>
+          <w:color w:val="000000"/>
+        </w:rPr>
+        <w:t>Pork Roast</w:t>
+      </w:r>
+      <w:r>
+        <w:rPr>
+          <w:rFonts w:ascii="Dubai Medium" w:hAnsi="Dubai Medium" w:cs="Dubai Medium"/>
+          <w:b/>
+          <w:bCs/>
+          <w:i/>
+          <w:iCs/>
+          <w:color w:val="000000"/>
+        </w:rPr>
+        <w:t xml:space="preserve"> (</w:t>
+      </w:r>
+      <w:r>
+        <w:rPr>
+          <w:rFonts w:ascii="Dubai Medium" w:hAnsi="Dubai Medium" w:cs="Dubai Medium"/>
+          <w:b/>
+          <w:bCs/>
+          <w:i/>
+          <w:iCs/>
+          <w:color w:val="000000"/>
+        </w:rPr>
+        <w:t>pork</w:t>
+      </w:r>
+      <w:r>
+        <w:rPr>
+          <w:rFonts w:ascii="Dubai Medium" w:hAnsi="Dubai Medium" w:cs="Dubai Medium"/>
+          <w:b/>
+          <w:bCs/>
+          <w:i/>
+          <w:iCs/>
+          <w:color w:val="000000"/>
+        </w:rPr>
+        <w:t>):</w:t>
+      </w:r>
+    </w:p>
+    <w:p>
+      <w:pPr>
+        <w:autoSpaceDE w:val="0"/>
+        <w:autoSpaceDN w:val="0"/>
+        <w:adjustRightInd w:val="0"/>
+        <w:spacing w:after="0" w:line="240" w:lineRule="auto"/>
+        <w:rPr>
+          <w:rFonts w:ascii="Dubai Medium" w:hAnsi="Dubai Medium" w:cs="Dubai Medium"/>
+          <w:bCs/>
+          <w:iCs/>
+          <w:color w:val="000000"/>
+        </w:rPr>
+      </w:pPr>
+      <w:r>
+        <w:rPr>
+          <w:rFonts w:ascii="Dubai Medium" w:hAnsi="Dubai Medium" w:cs="Dubai Medium"/>
+          <w:b/>
+          <w:bCs/>
+          <w:iCs/>
+          <w:color w:val="000000"/>
+        </w:rPr>
+        <w:t xml:space="preserve">   Tools:</w:t>
+      </w:r>
+      <w:r>
+        <w:rPr>
+          <w:rFonts w:ascii="Dubai Medium" w:hAnsi="Dubai Medium" w:cs="Dubai Medium"/>
+          <w:bCs/>
+          <w:iCs/>
+          <w:color w:val="000000"/>
+        </w:rPr>
+        <w:t xml:space="preserve"> Knife, Peeler, Cutting Board, </w:t>
+      </w:r>
+      <w:r>
+        <w:rPr>
+          <w:rFonts w:ascii="Dubai Medium" w:hAnsi="Dubai Medium" w:cs="Dubai Medium"/>
+          <w:bCs/>
+          <w:iCs/>
+          <w:color w:val="000000"/>
+        </w:rPr>
+        <w:t>Slow Cooker</w:t>
+      </w:r>
+    </w:p>
+    <w:p>
+      <w:pPr>
+        <w:autoSpaceDE w:val="0"/>
+        <w:autoSpaceDN w:val="0"/>
+        <w:adjustRightInd w:val="0"/>
+        <w:spacing w:after="0" w:line="240" w:lineRule="auto"/>
+        <w:rPr>
+          <w:rFonts w:ascii="Dubai Medium" w:hAnsi="Dubai Medium" w:cs="Dubai Medium"/>
+          <w:bCs/>
+          <w:iCs/>
+          <w:color w:val="000000"/>
+        </w:rPr>
+      </w:pPr>
+      <w:r>
+        <w:rPr>
+          <w:rFonts w:ascii="Dubai Medium" w:hAnsi="Dubai Medium" w:cs="Dubai Medium"/>
+          <w:b/>
+          <w:bCs/>
+          <w:iCs/>
+          <w:color w:val="000000"/>
+        </w:rPr>
+        <w:t xml:space="preserve">   Ingredients:</w:t>
+      </w:r>
+      <w:r>
+        <w:rPr>
+          <w:rFonts w:ascii="Dubai Medium" w:hAnsi="Dubai Medium" w:cs="Dubai Medium"/>
+          <w:bCs/>
+          <w:iCs/>
+          <w:color w:val="000000"/>
+        </w:rPr>
+        <w:t xml:space="preserve"> </w:t>
+      </w:r>
+      <w:r>
+        <w:rPr>
+          <w:rFonts w:ascii="Dubai Medium" w:hAnsi="Dubai Medium" w:cs="Dubai Medium"/>
+          <w:bCs/>
+          <w:iCs/>
+          <w:color w:val="000000"/>
+        </w:rPr>
+        <w:t>Pork Shoulder</w:t>
+      </w:r>
+      <w:r>
+        <w:rPr>
+          <w:rFonts w:ascii="Dubai Medium" w:hAnsi="Dubai Medium" w:cs="Dubai Medium"/>
+          <w:bCs/>
+          <w:iCs/>
+          <w:color w:val="000000"/>
+        </w:rPr>
+        <w:t xml:space="preserve">, Onion, Carrots, </w:t>
+      </w:r>
+      <w:r>
+        <w:rPr>
+          <w:rFonts w:ascii="Dubai Medium" w:hAnsi="Dubai Medium" w:cs="Dubai Medium"/>
+          <w:bCs/>
+          <w:iCs/>
+          <w:color w:val="000000"/>
+        </w:rPr>
+        <w:t xml:space="preserve">Celery, </w:t>
+      </w:r>
+      <w:r>
+        <w:rPr>
+          <w:rFonts w:ascii="Dubai Medium" w:hAnsi="Dubai Medium" w:cs="Dubai Medium"/>
+          <w:bCs/>
+          <w:iCs/>
+          <w:color w:val="000000"/>
+        </w:rPr>
+        <w:t>Leeks, Garlic, Chicken Bouillon, Vinegar, Potatoes, Salt, Pepper</w:t>
+      </w:r>
+    </w:p>
+    <w:p>
+      <w:pPr>
+        <w:autoSpaceDE w:val="0"/>
+        <w:autoSpaceDN w:val="0"/>
+        <w:adjustRightInd w:val="0"/>
+        <w:spacing w:after="0" w:line="240" w:lineRule="auto"/>
+        <w:rPr>
+          <w:rFonts w:ascii="Dubai Medium" w:hAnsi="Dubai Medium" w:cs="Dubai Medium"/>
+          <w:bCs/>
+          <w:iCs/>
+          <w:color w:val="000000"/>
+        </w:rPr>
+      </w:pPr>
+    </w:p>
+    <w:p>
+      <w:pPr>
+        <w:autoSpaceDE w:val="0"/>
+        <w:autoSpaceDN w:val="0"/>
+        <w:adjustRightInd w:val="0"/>
+        <w:spacing w:after="0" w:line="240" w:lineRule="auto"/>
+        <w:rPr>
+          <w:rFonts w:ascii="Dubai Medium" w:hAnsi="Dubai Medium" w:cs="Dubai Medium"/>
+          <w:b/>
+          <w:bCs/>
+          <w:i/>
+          <w:iCs/>
+          <w:color w:val="000000"/>
+        </w:rPr>
+      </w:pPr>
+      <w:r>
+        <w:rPr>
+          <w:rFonts w:ascii="Dubai Medium" w:hAnsi="Dubai Medium" w:cs="Dubai Medium"/>
+          <w:b/>
+          <w:bCs/>
+          <w:i/>
+          <w:iCs/>
+          <w:color w:val="000000"/>
+        </w:rPr>
+        <w:t xml:space="preserve">Paella </w:t>
+      </w:r>
+      <w:r>
+        <w:rPr>
+          <w:rFonts w:ascii="Dubai Medium" w:hAnsi="Dubai Medium" w:cs="Dubai Medium"/>
+          <w:b/>
+          <w:bCs/>
+          <w:i/>
+          <w:iCs/>
+          <w:color w:val="000000"/>
+        </w:rPr>
+        <w:t>(</w:t>
+      </w:r>
+      <w:r>
+        <w:rPr>
+          <w:rFonts w:ascii="Dubai Medium" w:hAnsi="Dubai Medium" w:cs="Dubai Medium"/>
+          <w:b/>
+          <w:bCs/>
+          <w:i/>
+          <w:iCs/>
+          <w:color w:val="000000"/>
+        </w:rPr>
+        <w:t>chicken, pork, seafood</w:t>
+      </w:r>
+      <w:r>
+        <w:rPr>
+          <w:rFonts w:ascii="Dubai Medium" w:hAnsi="Dubai Medium" w:cs="Dubai Medium"/>
+          <w:b/>
+          <w:bCs/>
+          <w:i/>
+          <w:iCs/>
+          <w:color w:val="000000"/>
+        </w:rPr>
+        <w:t>):</w:t>
+      </w:r>
+    </w:p>
+    <w:p>
+      <w:pPr>
+        <w:autoSpaceDE w:val="0"/>
+        <w:autoSpaceDN w:val="0"/>
+        <w:adjustRightInd w:val="0"/>
+        <w:spacing w:after="0" w:line="240" w:lineRule="auto"/>
+        <w:rPr>
+          <w:rFonts w:ascii="Dubai Medium" w:hAnsi="Dubai Medium" w:cs="Dubai Medium"/>
+          <w:bCs/>
+          <w:iCs/>
+          <w:color w:val="000000"/>
+        </w:rPr>
+      </w:pPr>
+      <w:r>
+        <w:rPr>
+          <w:rFonts w:ascii="Dubai Medium" w:hAnsi="Dubai Medium" w:cs="Dubai Medium"/>
+          <w:b/>
+          <w:bCs/>
+          <w:iCs/>
+          <w:color w:val="000000"/>
+        </w:rPr>
+        <w:t xml:space="preserve">   Tools:</w:t>
+      </w:r>
+      <w:r>
+        <w:rPr>
+          <w:rFonts w:ascii="Dubai Medium" w:hAnsi="Dubai Medium" w:cs="Dubai Medium"/>
+          <w:bCs/>
+          <w:iCs/>
+          <w:color w:val="000000"/>
+        </w:rPr>
+        <w:t xml:space="preserve"> Knife, Peeler, Cutting Board, </w:t>
+      </w:r>
+      <w:r>
+        <w:rPr>
+          <w:rFonts w:ascii="Dubai Medium" w:hAnsi="Dubai Medium" w:cs="Dubai Medium"/>
+          <w:bCs/>
+          <w:iCs/>
+          <w:color w:val="000000"/>
+        </w:rPr>
+        <w:t>Paella Pan, Grill</w:t>
+      </w:r>
+    </w:p>
+    <w:p>
+      <w:pPr>
+        <w:autoSpaceDE w:val="0"/>
+        <w:autoSpaceDN w:val="0"/>
+        <w:adjustRightInd w:val="0"/>
+        <w:spacing w:after="0" w:line="240" w:lineRule="auto"/>
+        <w:rPr>
+          <w:rFonts w:ascii="Dubai Medium" w:hAnsi="Dubai Medium" w:cs="Dubai Medium"/>
+          <w:bCs/>
+          <w:iCs/>
+          <w:color w:val="000000"/>
+        </w:rPr>
+      </w:pPr>
+      <w:r>
+        <w:rPr>
+          <w:rFonts w:ascii="Dubai Medium" w:hAnsi="Dubai Medium" w:cs="Dubai Medium"/>
+          <w:b/>
+          <w:bCs/>
+          <w:iCs/>
+          <w:color w:val="000000"/>
+        </w:rPr>
+        <w:t xml:space="preserve">   Ingredients:</w:t>
+      </w:r>
+      <w:r>
+        <w:rPr>
+          <w:rFonts w:ascii="Dubai Medium" w:hAnsi="Dubai Medium" w:cs="Dubai Medium"/>
+          <w:bCs/>
+          <w:iCs/>
+          <w:color w:val="000000"/>
+        </w:rPr>
+        <w:t xml:space="preserve"> </w:t>
+      </w:r>
+      <w:r>
+        <w:rPr>
+          <w:rFonts w:ascii="Dubai Medium" w:hAnsi="Dubai Medium" w:cs="Dubai Medium"/>
+          <w:bCs/>
+          <w:iCs/>
+          <w:color w:val="000000"/>
+        </w:rPr>
+        <w:t xml:space="preserve">Ground </w:t>
+      </w:r>
+      <w:r>
+        <w:rPr>
+          <w:rFonts w:ascii="Dubai Medium" w:hAnsi="Dubai Medium" w:cs="Dubai Medium"/>
+          <w:bCs/>
+          <w:iCs/>
+          <w:color w:val="000000"/>
+        </w:rPr>
+        <w:t xml:space="preserve">Pork </w:t>
+      </w:r>
+      <w:r>
+        <w:rPr>
+          <w:rFonts w:ascii="Dubai Medium" w:hAnsi="Dubai Medium" w:cs="Dubai Medium"/>
+          <w:bCs/>
+          <w:iCs/>
+          <w:color w:val="000000"/>
+        </w:rPr>
+        <w:t>Chorizo</w:t>
+      </w:r>
+      <w:r>
+        <w:rPr>
+          <w:rFonts w:ascii="Dubai Medium" w:hAnsi="Dubai Medium" w:cs="Dubai Medium"/>
+          <w:bCs/>
+          <w:iCs/>
+          <w:color w:val="000000"/>
+        </w:rPr>
+        <w:t xml:space="preserve">, </w:t>
+      </w:r>
+      <w:r>
+        <w:rPr>
+          <w:rFonts w:ascii="Dubai Medium" w:hAnsi="Dubai Medium" w:cs="Dubai Medium"/>
+          <w:bCs/>
+          <w:iCs/>
+          <w:color w:val="000000"/>
+        </w:rPr>
+        <w:t xml:space="preserve">Fish (Sea bass, Halibut, etc.), Chicken Thighs, Clams, Mussels, Shrimp, </w:t>
+      </w:r>
+      <w:r>
+        <w:rPr>
+          <w:rFonts w:ascii="Dubai Medium" w:hAnsi="Dubai Medium" w:cs="Dubai Medium"/>
+          <w:bCs/>
+          <w:iCs/>
+          <w:color w:val="000000"/>
+        </w:rPr>
+        <w:t xml:space="preserve">Onion, Carrots, Celery, </w:t>
+      </w:r>
+      <w:r>
+        <w:rPr>
+          <w:rFonts w:ascii="Dubai Medium" w:hAnsi="Dubai Medium" w:cs="Dubai Medium"/>
+          <w:bCs/>
+          <w:iCs/>
+          <w:color w:val="000000"/>
+        </w:rPr>
+        <w:t>Green Pepper, Red Pepper, Green Peas, Tomatoes, Lemon, Garlic, Parsley,</w:t>
+      </w:r>
+      <w:r>
+        <w:rPr>
+          <w:rFonts w:ascii="Dubai Medium" w:hAnsi="Dubai Medium" w:cs="Dubai Medium"/>
+          <w:bCs/>
+          <w:iCs/>
+          <w:color w:val="000000"/>
+        </w:rPr>
+        <w:t xml:space="preserve"> Chicken Bouillon, </w:t>
+      </w:r>
+      <w:proofErr w:type="spellStart"/>
+      <w:r>
+        <w:rPr>
+          <w:rFonts w:ascii="Dubai Medium" w:hAnsi="Dubai Medium" w:cs="Dubai Medium"/>
+          <w:bCs/>
+          <w:iCs/>
+          <w:color w:val="000000"/>
+        </w:rPr>
+        <w:t>Chilli</w:t>
+      </w:r>
+      <w:proofErr w:type="spellEnd"/>
+      <w:r>
+        <w:rPr>
+          <w:rFonts w:ascii="Dubai Medium" w:hAnsi="Dubai Medium" w:cs="Dubai Medium"/>
+          <w:bCs/>
+          <w:iCs/>
+          <w:color w:val="000000"/>
+        </w:rPr>
+        <w:t xml:space="preserve"> Pepper Flakes, </w:t>
+      </w:r>
+      <w:proofErr w:type="spellStart"/>
+      <w:r>
+        <w:rPr>
+          <w:rFonts w:ascii="Dubai Medium" w:hAnsi="Dubai Medium" w:cs="Dubai Medium"/>
+          <w:bCs/>
+          <w:iCs/>
+          <w:color w:val="000000"/>
+        </w:rPr>
+        <w:t>Chilli</w:t>
+      </w:r>
+      <w:proofErr w:type="spellEnd"/>
+      <w:r>
+        <w:rPr>
+          <w:rFonts w:ascii="Dubai Medium" w:hAnsi="Dubai Medium" w:cs="Dubai Medium"/>
+          <w:bCs/>
+          <w:iCs/>
+          <w:color w:val="000000"/>
+        </w:rPr>
+        <w:t xml:space="preserve"> Powder, Saffron, Paella Rice (</w:t>
+      </w:r>
+      <w:proofErr w:type="spellStart"/>
+      <w:r>
+        <w:rPr>
+          <w:rFonts w:ascii="Dubai Medium" w:hAnsi="Dubai Medium" w:cs="Dubai Medium"/>
+          <w:bCs/>
+          <w:iCs/>
+          <w:color w:val="000000"/>
+        </w:rPr>
+        <w:t>Calaspara</w:t>
+      </w:r>
+      <w:proofErr w:type="spellEnd"/>
+      <w:r>
+        <w:rPr>
+          <w:rFonts w:ascii="Dubai Medium" w:hAnsi="Dubai Medium" w:cs="Dubai Medium"/>
+          <w:bCs/>
+          <w:iCs/>
+          <w:color w:val="000000"/>
+        </w:rPr>
+        <w:t xml:space="preserve">), </w:t>
+      </w:r>
+      <w:r>
+        <w:rPr>
+          <w:rFonts w:ascii="Dubai Medium" w:hAnsi="Dubai Medium" w:cs="Dubai Medium"/>
+          <w:bCs/>
+          <w:iCs/>
+          <w:color w:val="000000"/>
+        </w:rPr>
+        <w:t>Salt, Pepper</w:t>
+      </w:r>
+    </w:p>
+    <w:p>
+      <w:pPr>
+        <w:autoSpaceDE w:val="0"/>
+        <w:autoSpaceDN w:val="0"/>
+        <w:adjustRightInd w:val="0"/>
+        <w:spacing w:after="0" w:line="240" w:lineRule="auto"/>
+        <w:rPr>
+          <w:rFonts w:ascii="Dubai Medium" w:hAnsi="Dubai Medium" w:cs="Dubai Medium"/>
+          <w:bCs/>
+          <w:iCs/>
+          <w:color w:val="000000"/>
+        </w:rPr>
+      </w:pPr>
+    </w:p>
+    <w:p>
+      <w:pPr>
+        <w:autoSpaceDE w:val="0"/>
+        <w:autoSpaceDN w:val="0"/>
+        <w:adjustRightInd w:val="0"/>
+        <w:spacing w:after="0" w:line="240" w:lineRule="auto"/>
+        <w:rPr>
+          <w:rFonts w:ascii="Dubai Medium" w:hAnsi="Dubai Medium" w:cs="Dubai Medium"/>
+          <w:b/>
+          <w:bCs/>
+          <w:i/>
+          <w:iCs/>
+          <w:color w:val="000000"/>
+        </w:rPr>
+      </w:pPr>
+      <w:r>
+        <w:rPr>
+          <w:rFonts w:ascii="Dubai Medium" w:hAnsi="Dubai Medium" w:cs="Dubai Medium"/>
+          <w:b/>
+          <w:bCs/>
+          <w:i/>
+          <w:iCs/>
+          <w:color w:val="000000"/>
+        </w:rPr>
+        <w:t>Salmon Rillettes</w:t>
+      </w:r>
+      <w:r>
+        <w:rPr>
+          <w:rFonts w:ascii="Dubai Medium" w:hAnsi="Dubai Medium" w:cs="Dubai Medium"/>
+          <w:b/>
+          <w:bCs/>
+          <w:i/>
+          <w:iCs/>
+          <w:color w:val="000000"/>
+        </w:rPr>
+        <w:t xml:space="preserve"> (</w:t>
+      </w:r>
+      <w:r>
+        <w:rPr>
+          <w:rFonts w:ascii="Dubai Medium" w:hAnsi="Dubai Medium" w:cs="Dubai Medium"/>
+          <w:b/>
+          <w:bCs/>
+          <w:i/>
+          <w:iCs/>
+          <w:color w:val="000000"/>
+        </w:rPr>
+        <w:t>seafood</w:t>
+      </w:r>
+      <w:r>
+        <w:rPr>
+          <w:rFonts w:ascii="Dubai Medium" w:hAnsi="Dubai Medium" w:cs="Dubai Medium"/>
+          <w:b/>
+          <w:bCs/>
+          <w:i/>
+          <w:iCs/>
+          <w:color w:val="000000"/>
+        </w:rPr>
+        <w:t>):</w:t>
+      </w:r>
+    </w:p>
+    <w:p>
+      <w:pPr>
+        <w:autoSpaceDE w:val="0"/>
+        <w:autoSpaceDN w:val="0"/>
+        <w:adjustRightInd w:val="0"/>
+        <w:spacing w:after="0" w:line="240" w:lineRule="auto"/>
+        <w:rPr>
+          <w:rFonts w:ascii="Dubai Medium" w:hAnsi="Dubai Medium" w:cs="Dubai Medium"/>
+          <w:bCs/>
+          <w:iCs/>
+          <w:color w:val="000000"/>
+        </w:rPr>
+      </w:pPr>
+      <w:r>
+        <w:rPr>
+          <w:rFonts w:ascii="Dubai Medium" w:hAnsi="Dubai Medium" w:cs="Dubai Medium"/>
+          <w:b/>
+          <w:bCs/>
+          <w:iCs/>
+          <w:color w:val="000000"/>
+        </w:rPr>
+        <w:t xml:space="preserve">   Tools:</w:t>
+      </w:r>
+      <w:r>
+        <w:rPr>
+          <w:rFonts w:ascii="Dubai Medium" w:hAnsi="Dubai Medium" w:cs="Dubai Medium"/>
+          <w:bCs/>
+          <w:iCs/>
+          <w:color w:val="000000"/>
+        </w:rPr>
+        <w:t xml:space="preserve"> Knife, </w:t>
+      </w:r>
+      <w:r>
+        <w:rPr>
+          <w:rFonts w:ascii="Dubai Medium" w:hAnsi="Dubai Medium" w:cs="Dubai Medium"/>
+          <w:bCs/>
+          <w:iCs/>
+          <w:color w:val="000000"/>
+        </w:rPr>
+        <w:t>dish for marinade</w:t>
+      </w:r>
+      <w:r>
+        <w:rPr>
+          <w:rFonts w:ascii="Dubai Medium" w:hAnsi="Dubai Medium" w:cs="Dubai Medium"/>
+          <w:bCs/>
+          <w:iCs/>
+          <w:color w:val="000000"/>
+        </w:rPr>
+        <w:t>, Cutting Board, Slow Cooker</w:t>
+      </w:r>
+    </w:p>
+    <w:p>
+      <w:pPr>
+        <w:autoSpaceDE w:val="0"/>
+        <w:autoSpaceDN w:val="0"/>
+        <w:adjustRightInd w:val="0"/>
+        <w:spacing w:after="0" w:line="240" w:lineRule="auto"/>
+        <w:rPr>
+          <w:rFonts w:ascii="Dubai Medium" w:hAnsi="Dubai Medium" w:cs="Dubai Medium"/>
+          <w:bCs/>
+          <w:iCs/>
+          <w:color w:val="000000"/>
+        </w:rPr>
+      </w:pPr>
+      <w:r>
+        <w:rPr>
+          <w:rFonts w:ascii="Dubai Medium" w:hAnsi="Dubai Medium" w:cs="Dubai Medium"/>
+          <w:b/>
+          <w:bCs/>
+          <w:iCs/>
+          <w:color w:val="000000"/>
+        </w:rPr>
+        <w:t xml:space="preserve">   Ingredients:</w:t>
+      </w:r>
+      <w:r>
+        <w:rPr>
+          <w:rFonts w:ascii="Dubai Medium" w:hAnsi="Dubai Medium" w:cs="Dubai Medium"/>
+          <w:bCs/>
+          <w:iCs/>
+          <w:color w:val="000000"/>
+        </w:rPr>
+        <w:t xml:space="preserve"> </w:t>
+      </w:r>
+      <w:r>
+        <w:rPr>
+          <w:rFonts w:ascii="Dubai Medium" w:hAnsi="Dubai Medium" w:cs="Dubai Medium"/>
+          <w:bCs/>
+          <w:iCs/>
+          <w:color w:val="000000"/>
+        </w:rPr>
+        <w:t>Salmon (fresh)</w:t>
+      </w:r>
+      <w:r>
+        <w:rPr>
+          <w:rFonts w:ascii="Dubai Medium" w:hAnsi="Dubai Medium" w:cs="Dubai Medium"/>
+          <w:bCs/>
+          <w:iCs/>
+          <w:color w:val="000000"/>
+        </w:rPr>
+        <w:t>,</w:t>
+      </w:r>
+      <w:r>
+        <w:rPr>
+          <w:rFonts w:ascii="Dubai Medium" w:hAnsi="Dubai Medium" w:cs="Dubai Medium"/>
+          <w:bCs/>
+          <w:iCs/>
+          <w:color w:val="000000"/>
+        </w:rPr>
+        <w:t xml:space="preserve"> Salmon (smoked), Pernod, Shallots, Clarified Butter, Yogurt, Lemons, Olive Oil, Eggs, Chives, White Pepper, Salt</w:t>
+      </w:r>
+    </w:p>
+    <w:p>
+      <w:pPr>
+        <w:autoSpaceDE w:val="0"/>
+        <w:autoSpaceDN w:val="0"/>
+        <w:adjustRightInd w:val="0"/>
+        <w:spacing w:after="0" w:line="240" w:lineRule="auto"/>
+        <w:rPr>
+          <w:rFonts w:ascii="Dubai Medium" w:hAnsi="Dubai Medium" w:cs="Dubai Medium"/>
+          <w:bCs/>
+          <w:iCs/>
+          <w:color w:val="000000"/>
+        </w:rPr>
+      </w:pPr>
+    </w:p>
+    <w:p>
+      <w:pPr>
+        <w:autoSpaceDE w:val="0"/>
+        <w:autoSpaceDN w:val="0"/>
+        <w:adjustRightInd w:val="0"/>
+        <w:spacing w:after="0" w:line="240" w:lineRule="auto"/>
+        <w:rPr>
+          <w:rFonts w:ascii="Dubai Medium" w:hAnsi="Dubai Medium" w:cs="Dubai Medium"/>
+          <w:b/>
+          <w:bCs/>
+          <w:i/>
+          <w:iCs/>
+          <w:color w:val="000000"/>
+        </w:rPr>
+      </w:pPr>
+      <w:r>
+        <w:rPr>
+          <w:rFonts w:ascii="Dubai Medium" w:hAnsi="Dubai Medium" w:cs="Dubai Medium"/>
+          <w:b/>
+          <w:bCs/>
+          <w:i/>
+          <w:iCs/>
+          <w:color w:val="000000"/>
+        </w:rPr>
+        <w:t xml:space="preserve">Italian Beef Sandwiches </w:t>
+      </w:r>
+      <w:r>
+        <w:rPr>
+          <w:rFonts w:ascii="Dubai Medium" w:hAnsi="Dubai Medium" w:cs="Dubai Medium"/>
+          <w:b/>
+          <w:bCs/>
+          <w:i/>
+          <w:iCs/>
+          <w:color w:val="000000"/>
+        </w:rPr>
+        <w:t>(</w:t>
+      </w:r>
+      <w:r>
+        <w:rPr>
+          <w:rFonts w:ascii="Dubai Medium" w:hAnsi="Dubai Medium" w:cs="Dubai Medium"/>
+          <w:b/>
+          <w:bCs/>
+          <w:i/>
+          <w:iCs/>
+          <w:color w:val="000000"/>
+        </w:rPr>
+        <w:t>beef</w:t>
+      </w:r>
+      <w:r>
+        <w:rPr>
+          <w:rFonts w:ascii="Dubai Medium" w:hAnsi="Dubai Medium" w:cs="Dubai Medium"/>
+          <w:b/>
+          <w:bCs/>
+          <w:i/>
+          <w:iCs/>
+          <w:color w:val="000000"/>
+        </w:rPr>
+        <w:t>):</w:t>
+      </w:r>
+    </w:p>
+    <w:p>
+      <w:pPr>
+        <w:autoSpaceDE w:val="0"/>
+        <w:autoSpaceDN w:val="0"/>
+        <w:adjustRightInd w:val="0"/>
+        <w:spacing w:after="0" w:line="240" w:lineRule="auto"/>
+        <w:rPr>
+          <w:rFonts w:ascii="Dubai Medium" w:hAnsi="Dubai Medium" w:cs="Dubai Medium"/>
+          <w:bCs/>
+          <w:iCs/>
+          <w:color w:val="000000"/>
+        </w:rPr>
+      </w:pPr>
+      <w:r>
+        <w:rPr>
+          <w:rFonts w:ascii="Dubai Medium" w:hAnsi="Dubai Medium" w:cs="Dubai Medium"/>
+          <w:b/>
+          <w:bCs/>
+          <w:iCs/>
+          <w:color w:val="000000"/>
+        </w:rPr>
+        <w:t xml:space="preserve">   Tools:</w:t>
+      </w:r>
+      <w:r>
+        <w:rPr>
+          <w:rFonts w:ascii="Dubai Medium" w:hAnsi="Dubai Medium" w:cs="Dubai Medium"/>
+          <w:bCs/>
+          <w:iCs/>
+          <w:color w:val="000000"/>
+        </w:rPr>
+        <w:t xml:space="preserve"> Knife, Cutting Board, Slow Cooker</w:t>
+      </w:r>
+    </w:p>
+    <w:p>
+      <w:pPr>
+        <w:autoSpaceDE w:val="0"/>
+        <w:autoSpaceDN w:val="0"/>
+        <w:adjustRightInd w:val="0"/>
+        <w:spacing w:after="0" w:line="240" w:lineRule="auto"/>
+        <w:rPr>
+          <w:rFonts w:ascii="Dubai Medium" w:hAnsi="Dubai Medium" w:cs="Dubai Medium"/>
+          <w:bCs/>
+          <w:iCs/>
+          <w:color w:val="000000"/>
+        </w:rPr>
+      </w:pPr>
+      <w:r>
+        <w:rPr>
+          <w:rFonts w:ascii="Dubai Medium" w:hAnsi="Dubai Medium" w:cs="Dubai Medium"/>
+          <w:b/>
+          <w:bCs/>
+          <w:iCs/>
+          <w:color w:val="000000"/>
+        </w:rPr>
         <w:lastRenderedPageBreak/>
-        <w:t xml:space="preserve">Barley Soup </w:t>
-      </w:r>
-      <w:r>
-        <w:rPr>
-          <w:rFonts w:ascii="Dubai Medium" w:hAnsi="Dubai Medium" w:cs="Dubai Medium"/>
-          <w:b/>
-          <w:bCs/>
-          <w:i/>
-          <w:iCs/>
-          <w:color w:val="000000"/>
-        </w:rPr>
-        <w:t>(</w:t>
-      </w:r>
-      <w:r>
-        <w:rPr>
-          <w:rFonts w:ascii="Dubai Medium" w:hAnsi="Dubai Medium" w:cs="Dubai Medium"/>
-          <w:b/>
-          <w:bCs/>
-          <w:i/>
-          <w:iCs/>
-          <w:color w:val="000000"/>
-        </w:rPr>
-        <w:t>vegetable or beef</w:t>
-      </w:r>
-      <w:r>
-        <w:rPr>
-          <w:rFonts w:ascii="Dubai Medium" w:hAnsi="Dubai Medium" w:cs="Dubai Medium"/>
-          <w:b/>
-          <w:bCs/>
-          <w:i/>
-          <w:iCs/>
-          <w:color w:val="000000"/>
-        </w:rPr>
-        <w:t>):</w:t>
-      </w:r>
-    </w:p>
-    <w:p>
-      <w:pPr>
-        <w:autoSpaceDE w:val="0"/>
-        <w:autoSpaceDN w:val="0"/>
-        <w:adjustRightInd w:val="0"/>
-        <w:spacing w:after="0" w:line="240" w:lineRule="auto"/>
-        <w:rPr>
-          <w:rFonts w:ascii="Dubai Medium" w:hAnsi="Dubai Medium" w:cs="Dubai Medium"/>
-          <w:bCs/>
-          <w:iCs/>
-          <w:color w:val="000000"/>
-        </w:rPr>
-      </w:pPr>
-      <w:r>
-        <w:rPr>
-          <w:rFonts w:ascii="Dubai Medium" w:hAnsi="Dubai Medium" w:cs="Dubai Medium"/>
-          <w:b/>
-          <w:bCs/>
-          <w:iCs/>
-          <w:color w:val="000000"/>
-        </w:rPr>
-        <w:t xml:space="preserve">   Tools:</w:t>
-      </w:r>
-      <w:r>
-        <w:rPr>
-          <w:rFonts w:ascii="Dubai Medium" w:hAnsi="Dubai Medium" w:cs="Dubai Medium"/>
-          <w:bCs/>
-          <w:iCs/>
-          <w:color w:val="000000"/>
-        </w:rPr>
-        <w:t xml:space="preserve"> Knife, Cutting Board, </w:t>
-      </w:r>
-      <w:r>
-        <w:rPr>
-          <w:rFonts w:ascii="Dubai Medium" w:hAnsi="Dubai Medium" w:cs="Dubai Medium"/>
-          <w:bCs/>
-          <w:iCs/>
-          <w:color w:val="000000"/>
-        </w:rPr>
-        <w:t>Dutch Oven</w:t>
-      </w:r>
-    </w:p>
-    <w:p>
-      <w:pPr>
-        <w:autoSpaceDE w:val="0"/>
-        <w:autoSpaceDN w:val="0"/>
-        <w:adjustRightInd w:val="0"/>
-        <w:spacing w:after="0" w:line="240" w:lineRule="auto"/>
-        <w:rPr>
-          <w:rFonts w:ascii="Dubai Medium" w:hAnsi="Dubai Medium" w:cs="Dubai Medium"/>
-          <w:bCs/>
-          <w:iCs/>
-          <w:color w:val="000000"/>
-        </w:rPr>
-      </w:pPr>
-      <w:r>
-        <w:rPr>
-          <w:rFonts w:ascii="Dubai Medium" w:hAnsi="Dubai Medium" w:cs="Dubai Medium"/>
-          <w:b/>
-          <w:bCs/>
-          <w:iCs/>
-          <w:color w:val="000000"/>
-        </w:rPr>
         <w:t xml:space="preserve">   Ingredients:</w:t>
       </w:r>
       <w:r>
@@ -1196,596 +2366,7 @@
           <w:iCs/>
           <w:color w:val="000000"/>
         </w:rPr>
-        <w:t>Chuck Roast</w:t>
-      </w:r>
-      <w:r>
-        <w:rPr>
-          <w:rFonts w:ascii="Dubai Medium" w:hAnsi="Dubai Medium" w:cs="Dubai Medium"/>
-          <w:bCs/>
-          <w:iCs/>
-          <w:color w:val="000000"/>
-        </w:rPr>
-        <w:t xml:space="preserve">, Mushrooms, Onion, </w:t>
-      </w:r>
-      <w:r>
-        <w:rPr>
-          <w:rFonts w:ascii="Dubai Medium" w:hAnsi="Dubai Medium" w:cs="Dubai Medium"/>
-          <w:bCs/>
-          <w:iCs/>
-          <w:color w:val="000000"/>
-        </w:rPr>
-        <w:t>Carrots, Celery, Tomato, Beef Bouillon (or Vegetable), Barley, Bay Leaf, Salt, Pepper</w:t>
-      </w:r>
-    </w:p>
-    <w:p>
-      <w:pPr>
-        <w:rPr>
-          <w:rFonts w:ascii="Dubai Medium" w:hAnsi="Dubai Medium" w:cs="Dubai Medium"/>
-          <w:color w:val="000000"/>
-        </w:rPr>
-      </w:pPr>
-    </w:p>
-    <w:p>
-      <w:pPr>
-        <w:autoSpaceDE w:val="0"/>
-        <w:autoSpaceDN w:val="0"/>
-        <w:adjustRightInd w:val="0"/>
-        <w:spacing w:after="0" w:line="240" w:lineRule="auto"/>
-        <w:rPr>
-          <w:rFonts w:ascii="Dubai Medium" w:hAnsi="Dubai Medium" w:cs="Dubai Medium"/>
-          <w:b/>
-          <w:bCs/>
-          <w:i/>
-          <w:iCs/>
-          <w:color w:val="000000"/>
-        </w:rPr>
-      </w:pPr>
-      <w:r>
-        <w:rPr>
-          <w:rFonts w:ascii="Dubai Medium" w:hAnsi="Dubai Medium" w:cs="Dubai Medium"/>
-          <w:b/>
-          <w:bCs/>
-          <w:i/>
-          <w:iCs/>
-          <w:color w:val="000000"/>
-        </w:rPr>
-        <w:t>Lamb Shank a</w:t>
-      </w:r>
-      <w:r>
-        <w:rPr>
-          <w:rFonts w:ascii="Dubai Medium" w:hAnsi="Dubai Medium" w:cs="Dubai Medium"/>
-          <w:b/>
-          <w:bCs/>
-          <w:i/>
-          <w:iCs/>
-          <w:color w:val="000000"/>
-        </w:rPr>
-        <w:t xml:space="preserve"> l</w:t>
-      </w:r>
-      <w:r>
-        <w:rPr>
-          <w:rFonts w:ascii="Dubai Medium" w:hAnsi="Dubai Medium" w:cs="Dubai Medium"/>
-          <w:b/>
-          <w:bCs/>
-          <w:i/>
-          <w:iCs/>
-          <w:color w:val="000000"/>
-        </w:rPr>
-        <w:t xml:space="preserve">a Matignon </w:t>
-      </w:r>
-      <w:r>
-        <w:rPr>
-          <w:rFonts w:ascii="Dubai Medium" w:hAnsi="Dubai Medium" w:cs="Dubai Medium"/>
-          <w:b/>
-          <w:bCs/>
-          <w:i/>
-          <w:iCs/>
-          <w:color w:val="000000"/>
-        </w:rPr>
-        <w:t>(</w:t>
-      </w:r>
-      <w:r>
-        <w:rPr>
-          <w:rFonts w:ascii="Dubai Medium" w:hAnsi="Dubai Medium" w:cs="Dubai Medium"/>
-          <w:b/>
-          <w:bCs/>
-          <w:i/>
-          <w:iCs/>
-          <w:color w:val="000000"/>
-        </w:rPr>
-        <w:t>lamb</w:t>
-      </w:r>
-      <w:r>
-        <w:rPr>
-          <w:rFonts w:ascii="Dubai Medium" w:hAnsi="Dubai Medium" w:cs="Dubai Medium"/>
-          <w:b/>
-          <w:bCs/>
-          <w:i/>
-          <w:iCs/>
-          <w:color w:val="000000"/>
-        </w:rPr>
-        <w:t>):</w:t>
-      </w:r>
-    </w:p>
-    <w:p>
-      <w:pPr>
-        <w:autoSpaceDE w:val="0"/>
-        <w:autoSpaceDN w:val="0"/>
-        <w:adjustRightInd w:val="0"/>
-        <w:spacing w:after="0" w:line="240" w:lineRule="auto"/>
-        <w:rPr>
-          <w:rFonts w:ascii="Dubai Medium" w:hAnsi="Dubai Medium" w:cs="Dubai Medium"/>
-          <w:bCs/>
-          <w:iCs/>
-          <w:color w:val="000000"/>
-        </w:rPr>
-      </w:pPr>
-      <w:r>
-        <w:rPr>
-          <w:rFonts w:ascii="Dubai Medium" w:hAnsi="Dubai Medium" w:cs="Dubai Medium"/>
-          <w:b/>
-          <w:bCs/>
-          <w:iCs/>
-          <w:color w:val="000000"/>
-        </w:rPr>
-        <w:t xml:space="preserve">   Tools:</w:t>
-      </w:r>
-      <w:r>
-        <w:rPr>
-          <w:rFonts w:ascii="Dubai Medium" w:hAnsi="Dubai Medium" w:cs="Dubai Medium"/>
-          <w:bCs/>
-          <w:iCs/>
-          <w:color w:val="000000"/>
-        </w:rPr>
-        <w:t xml:space="preserve"> Knife, </w:t>
-      </w:r>
-      <w:r>
-        <w:rPr>
-          <w:rFonts w:ascii="Dubai Medium" w:hAnsi="Dubai Medium" w:cs="Dubai Medium"/>
-          <w:bCs/>
-          <w:iCs/>
-          <w:color w:val="000000"/>
-        </w:rPr>
-        <w:t xml:space="preserve">Peeler, </w:t>
-      </w:r>
-      <w:r>
-        <w:rPr>
-          <w:rFonts w:ascii="Dubai Medium" w:hAnsi="Dubai Medium" w:cs="Dubai Medium"/>
-          <w:bCs/>
-          <w:iCs/>
-          <w:color w:val="000000"/>
-        </w:rPr>
-        <w:t xml:space="preserve">Cutting Board, </w:t>
-      </w:r>
-      <w:r>
-        <w:rPr>
-          <w:rFonts w:ascii="Dubai Medium" w:hAnsi="Dubai Medium" w:cs="Dubai Medium"/>
-          <w:bCs/>
-          <w:iCs/>
-          <w:color w:val="000000"/>
-        </w:rPr>
-        <w:t>Dutch Oven</w:t>
-      </w:r>
-    </w:p>
-    <w:p>
-      <w:pPr>
-        <w:autoSpaceDE w:val="0"/>
-        <w:autoSpaceDN w:val="0"/>
-        <w:adjustRightInd w:val="0"/>
-        <w:spacing w:after="0" w:line="240" w:lineRule="auto"/>
-        <w:rPr>
-          <w:rFonts w:ascii="Dubai Medium" w:hAnsi="Dubai Medium" w:cs="Dubai Medium"/>
-          <w:bCs/>
-          <w:iCs/>
-          <w:color w:val="000000"/>
-        </w:rPr>
-      </w:pPr>
-      <w:r>
-        <w:rPr>
-          <w:rFonts w:ascii="Dubai Medium" w:hAnsi="Dubai Medium" w:cs="Dubai Medium"/>
-          <w:b/>
-          <w:bCs/>
-          <w:iCs/>
-          <w:color w:val="000000"/>
-        </w:rPr>
-        <w:t xml:space="preserve">   Ingredients:</w:t>
-      </w:r>
-      <w:r>
-        <w:rPr>
-          <w:rFonts w:ascii="Dubai Medium" w:hAnsi="Dubai Medium" w:cs="Dubai Medium"/>
-          <w:bCs/>
-          <w:iCs/>
-          <w:color w:val="000000"/>
-        </w:rPr>
-        <w:t xml:space="preserve"> </w:t>
-      </w:r>
-      <w:r>
-        <w:rPr>
-          <w:rFonts w:ascii="Dubai Medium" w:hAnsi="Dubai Medium" w:cs="Dubai Medium"/>
-          <w:bCs/>
-          <w:iCs/>
-          <w:color w:val="000000"/>
-        </w:rPr>
-        <w:t>Lamb Shank</w:t>
-      </w:r>
-      <w:r>
-        <w:rPr>
-          <w:rFonts w:ascii="Dubai Medium" w:hAnsi="Dubai Medium" w:cs="Dubai Medium"/>
-          <w:bCs/>
-          <w:iCs/>
-          <w:color w:val="000000"/>
-        </w:rPr>
-        <w:t xml:space="preserve">, Onion, </w:t>
-      </w:r>
-      <w:r>
-        <w:rPr>
-          <w:rFonts w:ascii="Dubai Medium" w:hAnsi="Dubai Medium" w:cs="Dubai Medium"/>
-          <w:bCs/>
-          <w:iCs/>
-          <w:color w:val="000000"/>
-        </w:rPr>
-        <w:t>Carrots, Leeks, Garlic, Chicken Bouillon, Red Wine, Vinegar, Potatoes, Salt, Pepper</w:t>
-      </w:r>
-    </w:p>
-    <w:p>
-      <w:pPr>
-        <w:autoSpaceDE w:val="0"/>
-        <w:autoSpaceDN w:val="0"/>
-        <w:adjustRightInd w:val="0"/>
-        <w:spacing w:after="0" w:line="240" w:lineRule="auto"/>
-        <w:rPr>
-          <w:rFonts w:ascii="Dubai Medium" w:hAnsi="Dubai Medium" w:cs="Dubai Medium"/>
-          <w:bCs/>
-          <w:iCs/>
-          <w:color w:val="000000"/>
-        </w:rPr>
-      </w:pPr>
-    </w:p>
-    <w:p>
-      <w:pPr>
-        <w:autoSpaceDE w:val="0"/>
-        <w:autoSpaceDN w:val="0"/>
-        <w:adjustRightInd w:val="0"/>
-        <w:spacing w:after="0" w:line="240" w:lineRule="auto"/>
-        <w:rPr>
-          <w:rFonts w:ascii="Dubai Medium" w:hAnsi="Dubai Medium" w:cs="Dubai Medium"/>
-          <w:b/>
-          <w:bCs/>
-          <w:i/>
-          <w:iCs/>
-          <w:color w:val="000000"/>
-        </w:rPr>
-      </w:pPr>
-      <w:r>
-        <w:rPr>
-          <w:rFonts w:ascii="Dubai Medium" w:hAnsi="Dubai Medium" w:cs="Dubai Medium"/>
-          <w:b/>
-          <w:bCs/>
-          <w:i/>
-          <w:iCs/>
-          <w:color w:val="000000"/>
-        </w:rPr>
-        <w:t>Pork Roast</w:t>
-      </w:r>
-      <w:r>
-        <w:rPr>
-          <w:rFonts w:ascii="Dubai Medium" w:hAnsi="Dubai Medium" w:cs="Dubai Medium"/>
-          <w:b/>
-          <w:bCs/>
-          <w:i/>
-          <w:iCs/>
-          <w:color w:val="000000"/>
-        </w:rPr>
-        <w:t xml:space="preserve"> (</w:t>
-      </w:r>
-      <w:r>
-        <w:rPr>
-          <w:rFonts w:ascii="Dubai Medium" w:hAnsi="Dubai Medium" w:cs="Dubai Medium"/>
-          <w:b/>
-          <w:bCs/>
-          <w:i/>
-          <w:iCs/>
-          <w:color w:val="000000"/>
-        </w:rPr>
-        <w:t>pork</w:t>
-      </w:r>
-      <w:r>
-        <w:rPr>
-          <w:rFonts w:ascii="Dubai Medium" w:hAnsi="Dubai Medium" w:cs="Dubai Medium"/>
-          <w:b/>
-          <w:bCs/>
-          <w:i/>
-          <w:iCs/>
-          <w:color w:val="000000"/>
-        </w:rPr>
-        <w:t>):</w:t>
-      </w:r>
-    </w:p>
-    <w:p>
-      <w:pPr>
-        <w:autoSpaceDE w:val="0"/>
-        <w:autoSpaceDN w:val="0"/>
-        <w:adjustRightInd w:val="0"/>
-        <w:spacing w:after="0" w:line="240" w:lineRule="auto"/>
-        <w:rPr>
-          <w:rFonts w:ascii="Dubai Medium" w:hAnsi="Dubai Medium" w:cs="Dubai Medium"/>
-          <w:bCs/>
-          <w:iCs/>
-          <w:color w:val="000000"/>
-        </w:rPr>
-      </w:pPr>
-      <w:r>
-        <w:rPr>
-          <w:rFonts w:ascii="Dubai Medium" w:hAnsi="Dubai Medium" w:cs="Dubai Medium"/>
-          <w:b/>
-          <w:bCs/>
-          <w:iCs/>
-          <w:color w:val="000000"/>
-        </w:rPr>
-        <w:t xml:space="preserve">   Tools:</w:t>
-      </w:r>
-      <w:r>
-        <w:rPr>
-          <w:rFonts w:ascii="Dubai Medium" w:hAnsi="Dubai Medium" w:cs="Dubai Medium"/>
-          <w:bCs/>
-          <w:iCs/>
-          <w:color w:val="000000"/>
-        </w:rPr>
-        <w:t xml:space="preserve"> Knife, Peeler, Cutting Board, </w:t>
-      </w:r>
-      <w:r>
-        <w:rPr>
-          <w:rFonts w:ascii="Dubai Medium" w:hAnsi="Dubai Medium" w:cs="Dubai Medium"/>
-          <w:bCs/>
-          <w:iCs/>
-          <w:color w:val="000000"/>
-        </w:rPr>
-        <w:t>Slow Cooker</w:t>
-      </w:r>
-    </w:p>
-    <w:p>
-      <w:pPr>
-        <w:autoSpaceDE w:val="0"/>
-        <w:autoSpaceDN w:val="0"/>
-        <w:adjustRightInd w:val="0"/>
-        <w:spacing w:after="0" w:line="240" w:lineRule="auto"/>
-        <w:rPr>
-          <w:rFonts w:ascii="Dubai Medium" w:hAnsi="Dubai Medium" w:cs="Dubai Medium"/>
-          <w:bCs/>
-          <w:iCs/>
-          <w:color w:val="000000"/>
-        </w:rPr>
-      </w:pPr>
-      <w:r>
-        <w:rPr>
-          <w:rFonts w:ascii="Dubai Medium" w:hAnsi="Dubai Medium" w:cs="Dubai Medium"/>
-          <w:b/>
-          <w:bCs/>
-          <w:iCs/>
-          <w:color w:val="000000"/>
-        </w:rPr>
-        <w:t xml:space="preserve">   Ingredients:</w:t>
-      </w:r>
-      <w:r>
-        <w:rPr>
-          <w:rFonts w:ascii="Dubai Medium" w:hAnsi="Dubai Medium" w:cs="Dubai Medium"/>
-          <w:bCs/>
-          <w:iCs/>
-          <w:color w:val="000000"/>
-        </w:rPr>
-        <w:t xml:space="preserve"> </w:t>
-      </w:r>
-      <w:r>
-        <w:rPr>
-          <w:rFonts w:ascii="Dubai Medium" w:hAnsi="Dubai Medium" w:cs="Dubai Medium"/>
-          <w:bCs/>
-          <w:iCs/>
-          <w:color w:val="000000"/>
-        </w:rPr>
-        <w:t>Pork Shoulder</w:t>
-      </w:r>
-      <w:r>
-        <w:rPr>
-          <w:rFonts w:ascii="Dubai Medium" w:hAnsi="Dubai Medium" w:cs="Dubai Medium"/>
-          <w:bCs/>
-          <w:iCs/>
-          <w:color w:val="000000"/>
-        </w:rPr>
-        <w:t xml:space="preserve">, Onion, Carrots, </w:t>
-      </w:r>
-      <w:r>
-        <w:rPr>
-          <w:rFonts w:ascii="Dubai Medium" w:hAnsi="Dubai Medium" w:cs="Dubai Medium"/>
-          <w:bCs/>
-          <w:iCs/>
-          <w:color w:val="000000"/>
-        </w:rPr>
-        <w:t xml:space="preserve">Celery, </w:t>
-      </w:r>
-      <w:r>
-        <w:rPr>
-          <w:rFonts w:ascii="Dubai Medium" w:hAnsi="Dubai Medium" w:cs="Dubai Medium"/>
-          <w:bCs/>
-          <w:iCs/>
-          <w:color w:val="000000"/>
-        </w:rPr>
-        <w:t>Leeks, Garlic, Chicken Bouillon, Vinegar, Potatoes, Salt, Pepper</w:t>
-      </w:r>
-    </w:p>
-    <w:p>
-      <w:pPr>
-        <w:autoSpaceDE w:val="0"/>
-        <w:autoSpaceDN w:val="0"/>
-        <w:adjustRightInd w:val="0"/>
-        <w:spacing w:after="0" w:line="240" w:lineRule="auto"/>
-        <w:rPr>
-          <w:rFonts w:ascii="Dubai Medium" w:hAnsi="Dubai Medium" w:cs="Dubai Medium"/>
-          <w:bCs/>
-          <w:iCs/>
-          <w:color w:val="000000"/>
-        </w:rPr>
-      </w:pPr>
-    </w:p>
-    <w:p>
-      <w:pPr>
-        <w:autoSpaceDE w:val="0"/>
-        <w:autoSpaceDN w:val="0"/>
-        <w:adjustRightInd w:val="0"/>
-        <w:spacing w:after="0" w:line="240" w:lineRule="auto"/>
-        <w:rPr>
-          <w:rFonts w:ascii="Dubai Medium" w:hAnsi="Dubai Medium" w:cs="Dubai Medium"/>
-          <w:b/>
-          <w:bCs/>
-          <w:i/>
-          <w:iCs/>
-          <w:color w:val="000000"/>
-        </w:rPr>
-      </w:pPr>
-      <w:r>
-        <w:rPr>
-          <w:rFonts w:ascii="Dubai Medium" w:hAnsi="Dubai Medium" w:cs="Dubai Medium"/>
-          <w:b/>
-          <w:bCs/>
-          <w:i/>
-          <w:iCs/>
-          <w:color w:val="000000"/>
-        </w:rPr>
-        <w:t xml:space="preserve">Paella </w:t>
-      </w:r>
-      <w:r>
-        <w:rPr>
-          <w:rFonts w:ascii="Dubai Medium" w:hAnsi="Dubai Medium" w:cs="Dubai Medium"/>
-          <w:b/>
-          <w:bCs/>
-          <w:i/>
-          <w:iCs/>
-          <w:color w:val="000000"/>
-        </w:rPr>
-        <w:t>(</w:t>
-      </w:r>
-      <w:r>
-        <w:rPr>
-          <w:rFonts w:ascii="Dubai Medium" w:hAnsi="Dubai Medium" w:cs="Dubai Medium"/>
-          <w:b/>
-          <w:bCs/>
-          <w:i/>
-          <w:iCs/>
-          <w:color w:val="000000"/>
-        </w:rPr>
-        <w:t>chicken, pork, seafood</w:t>
-      </w:r>
-      <w:r>
-        <w:rPr>
-          <w:rFonts w:ascii="Dubai Medium" w:hAnsi="Dubai Medium" w:cs="Dubai Medium"/>
-          <w:b/>
-          <w:bCs/>
-          <w:i/>
-          <w:iCs/>
-          <w:color w:val="000000"/>
-        </w:rPr>
-        <w:t>):</w:t>
-      </w:r>
-    </w:p>
-    <w:p>
-      <w:pPr>
-        <w:autoSpaceDE w:val="0"/>
-        <w:autoSpaceDN w:val="0"/>
-        <w:adjustRightInd w:val="0"/>
-        <w:spacing w:after="0" w:line="240" w:lineRule="auto"/>
-        <w:rPr>
-          <w:rFonts w:ascii="Dubai Medium" w:hAnsi="Dubai Medium" w:cs="Dubai Medium"/>
-          <w:bCs/>
-          <w:iCs/>
-          <w:color w:val="000000"/>
-        </w:rPr>
-      </w:pPr>
-      <w:r>
-        <w:rPr>
-          <w:rFonts w:ascii="Dubai Medium" w:hAnsi="Dubai Medium" w:cs="Dubai Medium"/>
-          <w:b/>
-          <w:bCs/>
-          <w:iCs/>
-          <w:color w:val="000000"/>
-        </w:rPr>
-        <w:t xml:space="preserve">   Tools:</w:t>
-      </w:r>
-      <w:r>
-        <w:rPr>
-          <w:rFonts w:ascii="Dubai Medium" w:hAnsi="Dubai Medium" w:cs="Dubai Medium"/>
-          <w:bCs/>
-          <w:iCs/>
-          <w:color w:val="000000"/>
-        </w:rPr>
-        <w:t xml:space="preserve"> Knife, Peeler, Cutting Board, </w:t>
-      </w:r>
-      <w:r>
-        <w:rPr>
-          <w:rFonts w:ascii="Dubai Medium" w:hAnsi="Dubai Medium" w:cs="Dubai Medium"/>
-          <w:bCs/>
-          <w:iCs/>
-          <w:color w:val="000000"/>
-        </w:rPr>
-        <w:t>Paella Pan, Grill</w:t>
-      </w:r>
-    </w:p>
-    <w:p>
-      <w:pPr>
-        <w:autoSpaceDE w:val="0"/>
-        <w:autoSpaceDN w:val="0"/>
-        <w:adjustRightInd w:val="0"/>
-        <w:spacing w:after="0" w:line="240" w:lineRule="auto"/>
-        <w:rPr>
-          <w:rFonts w:ascii="Dubai Medium" w:hAnsi="Dubai Medium" w:cs="Dubai Medium"/>
-          <w:bCs/>
-          <w:iCs/>
-          <w:color w:val="000000"/>
-        </w:rPr>
-      </w:pPr>
-      <w:r>
-        <w:rPr>
-          <w:rFonts w:ascii="Dubai Medium" w:hAnsi="Dubai Medium" w:cs="Dubai Medium"/>
-          <w:b/>
-          <w:bCs/>
-          <w:iCs/>
-          <w:color w:val="000000"/>
-        </w:rPr>
-        <w:t xml:space="preserve">   Ingredients:</w:t>
-      </w:r>
-      <w:r>
-        <w:rPr>
-          <w:rFonts w:ascii="Dubai Medium" w:hAnsi="Dubai Medium" w:cs="Dubai Medium"/>
-          <w:bCs/>
-          <w:iCs/>
-          <w:color w:val="000000"/>
-        </w:rPr>
-        <w:t xml:space="preserve"> </w:t>
-      </w:r>
-      <w:r>
-        <w:rPr>
-          <w:rFonts w:ascii="Dubai Medium" w:hAnsi="Dubai Medium" w:cs="Dubai Medium"/>
-          <w:bCs/>
-          <w:iCs/>
-          <w:color w:val="000000"/>
-        </w:rPr>
-        <w:t xml:space="preserve">Ground </w:t>
-      </w:r>
-      <w:r>
-        <w:rPr>
-          <w:rFonts w:ascii="Dubai Medium" w:hAnsi="Dubai Medium" w:cs="Dubai Medium"/>
-          <w:bCs/>
-          <w:iCs/>
-          <w:color w:val="000000"/>
-        </w:rPr>
-        <w:t xml:space="preserve">Pork </w:t>
-      </w:r>
-      <w:r>
-        <w:rPr>
-          <w:rFonts w:ascii="Dubai Medium" w:hAnsi="Dubai Medium" w:cs="Dubai Medium"/>
-          <w:bCs/>
-          <w:iCs/>
-          <w:color w:val="000000"/>
-        </w:rPr>
-        <w:t>Chorizo</w:t>
+        <w:t>Beef Chuck Roast</w:t>
       </w:r>
       <w:r>
         <w:rPr>
@@ -1803,245 +2384,25 @@
           <w:iCs/>
           <w:color w:val="000000"/>
         </w:rPr>
-        <w:t xml:space="preserve">Fish (Sea bass, Halibut, etc.), Chicken Thighs, Clams, Mussels, Shrimp, </w:t>
-      </w:r>
-      <w:r>
-        <w:rPr>
-          <w:rFonts w:ascii="Dubai Medium" w:hAnsi="Dubai Medium" w:cs="Dubai Medium"/>
-          <w:bCs/>
-          <w:iCs/>
-          <w:color w:val="000000"/>
-        </w:rPr>
-        <w:t xml:space="preserve">Onion, Carrots, Celery, </w:t>
-      </w:r>
-      <w:r>
-        <w:rPr>
-          <w:rFonts w:ascii="Dubai Medium" w:hAnsi="Dubai Medium" w:cs="Dubai Medium"/>
-          <w:bCs/>
-          <w:iCs/>
-          <w:color w:val="000000"/>
-        </w:rPr>
-        <w:t>Green Pepper, Red Pepper, Green Peas, Tomatoes, Lemon, Garlic, Parsley,</w:t>
-      </w:r>
-      <w:r>
-        <w:rPr>
-          <w:rFonts w:ascii="Dubai Medium" w:hAnsi="Dubai Medium" w:cs="Dubai Medium"/>
-          <w:bCs/>
-          <w:iCs/>
-          <w:color w:val="000000"/>
-        </w:rPr>
-        <w:t xml:space="preserve"> Chicken Bouillon, </w:t>
-      </w:r>
-      <w:proofErr w:type="spellStart"/>
-      <w:r>
-        <w:rPr>
-          <w:rFonts w:ascii="Dubai Medium" w:hAnsi="Dubai Medium" w:cs="Dubai Medium"/>
-          <w:bCs/>
-          <w:iCs/>
-          <w:color w:val="000000"/>
-        </w:rPr>
-        <w:t>Chilli</w:t>
-      </w:r>
-      <w:proofErr w:type="spellEnd"/>
-      <w:r>
-        <w:rPr>
-          <w:rFonts w:ascii="Dubai Medium" w:hAnsi="Dubai Medium" w:cs="Dubai Medium"/>
-          <w:bCs/>
-          <w:iCs/>
-          <w:color w:val="000000"/>
-        </w:rPr>
-        <w:t xml:space="preserve"> Pepper Flakes, </w:t>
-      </w:r>
-      <w:proofErr w:type="spellStart"/>
-      <w:r>
-        <w:rPr>
-          <w:rFonts w:ascii="Dubai Medium" w:hAnsi="Dubai Medium" w:cs="Dubai Medium"/>
-          <w:bCs/>
-          <w:iCs/>
-          <w:color w:val="000000"/>
-        </w:rPr>
-        <w:t>Chilli</w:t>
-      </w:r>
-      <w:proofErr w:type="spellEnd"/>
-      <w:r>
-        <w:rPr>
-          <w:rFonts w:ascii="Dubai Medium" w:hAnsi="Dubai Medium" w:cs="Dubai Medium"/>
-          <w:bCs/>
-          <w:iCs/>
-          <w:color w:val="000000"/>
-        </w:rPr>
-        <w:t xml:space="preserve"> Powder, Saffron, Paella Rice (</w:t>
-      </w:r>
-      <w:proofErr w:type="spellStart"/>
-      <w:r>
-        <w:rPr>
-          <w:rFonts w:ascii="Dubai Medium" w:hAnsi="Dubai Medium" w:cs="Dubai Medium"/>
-          <w:bCs/>
-          <w:iCs/>
-          <w:color w:val="000000"/>
-        </w:rPr>
-        <w:t>Calaspara</w:t>
-      </w:r>
-      <w:proofErr w:type="spellEnd"/>
-      <w:r>
-        <w:rPr>
-          <w:rFonts w:ascii="Dubai Medium" w:hAnsi="Dubai Medium" w:cs="Dubai Medium"/>
-          <w:bCs/>
-          <w:iCs/>
-          <w:color w:val="000000"/>
-        </w:rPr>
-        <w:t xml:space="preserve">), </w:t>
-      </w:r>
-      <w:r>
-        <w:rPr>
-          <w:rFonts w:ascii="Dubai Medium" w:hAnsi="Dubai Medium" w:cs="Dubai Medium"/>
-          <w:bCs/>
-          <w:iCs/>
-          <w:color w:val="000000"/>
-        </w:rPr>
-        <w:t>Salt, Pepper</w:t>
-      </w:r>
-    </w:p>
-    <w:p>
-      <w:pPr>
-        <w:autoSpaceDE w:val="0"/>
-        <w:autoSpaceDN w:val="0"/>
-        <w:adjustRightInd w:val="0"/>
-        <w:spacing w:after="0" w:line="240" w:lineRule="auto"/>
-        <w:rPr>
-          <w:rFonts w:ascii="Dubai Medium" w:hAnsi="Dubai Medium" w:cs="Dubai Medium"/>
-          <w:bCs/>
-          <w:iCs/>
-          <w:color w:val="000000"/>
-        </w:rPr>
-      </w:pPr>
-    </w:p>
-    <w:p>
-      <w:pPr>
-        <w:autoSpaceDE w:val="0"/>
-        <w:autoSpaceDN w:val="0"/>
-        <w:adjustRightInd w:val="0"/>
-        <w:spacing w:after="0" w:line="240" w:lineRule="auto"/>
-        <w:rPr>
-          <w:rFonts w:ascii="Dubai Medium" w:hAnsi="Dubai Medium" w:cs="Dubai Medium"/>
-          <w:b/>
-          <w:bCs/>
-          <w:i/>
-          <w:iCs/>
-          <w:color w:val="000000"/>
-        </w:rPr>
-      </w:pPr>
-      <w:r>
-        <w:rPr>
-          <w:rFonts w:ascii="Dubai Medium" w:hAnsi="Dubai Medium" w:cs="Dubai Medium"/>
-          <w:b/>
-          <w:bCs/>
-          <w:i/>
-          <w:iCs/>
-          <w:color w:val="000000"/>
-        </w:rPr>
-        <w:t>Salmon Rillettes</w:t>
-      </w:r>
-      <w:r>
-        <w:rPr>
-          <w:rFonts w:ascii="Dubai Medium" w:hAnsi="Dubai Medium" w:cs="Dubai Medium"/>
-          <w:b/>
-          <w:bCs/>
-          <w:i/>
-          <w:iCs/>
-          <w:color w:val="000000"/>
-        </w:rPr>
-        <w:t xml:space="preserve"> (</w:t>
-      </w:r>
-      <w:r>
-        <w:rPr>
-          <w:rFonts w:ascii="Dubai Medium" w:hAnsi="Dubai Medium" w:cs="Dubai Medium"/>
-          <w:b/>
-          <w:bCs/>
-          <w:i/>
-          <w:iCs/>
-          <w:color w:val="000000"/>
-        </w:rPr>
-        <w:t>seafood</w:t>
-      </w:r>
-      <w:r>
-        <w:rPr>
-          <w:rFonts w:ascii="Dubai Medium" w:hAnsi="Dubai Medium" w:cs="Dubai Medium"/>
-          <w:b/>
-          <w:bCs/>
-          <w:i/>
-          <w:iCs/>
-          <w:color w:val="000000"/>
-        </w:rPr>
-        <w:t>):</w:t>
-      </w:r>
-      <w:bookmarkStart w:id="0" w:name="_GoBack"/>
-      <w:bookmarkEnd w:id="0"/>
-    </w:p>
-    <w:p>
-      <w:pPr>
-        <w:autoSpaceDE w:val="0"/>
-        <w:autoSpaceDN w:val="0"/>
-        <w:adjustRightInd w:val="0"/>
-        <w:spacing w:after="0" w:line="240" w:lineRule="auto"/>
-        <w:rPr>
-          <w:rFonts w:ascii="Dubai Medium" w:hAnsi="Dubai Medium" w:cs="Dubai Medium"/>
-          <w:bCs/>
-          <w:iCs/>
-          <w:color w:val="000000"/>
-        </w:rPr>
-      </w:pPr>
-      <w:r>
-        <w:rPr>
-          <w:rFonts w:ascii="Dubai Medium" w:hAnsi="Dubai Medium" w:cs="Dubai Medium"/>
-          <w:b/>
-          <w:bCs/>
-          <w:iCs/>
-          <w:color w:val="000000"/>
-        </w:rPr>
-        <w:t xml:space="preserve">   Tools:</w:t>
-      </w:r>
-      <w:r>
-        <w:rPr>
-          <w:rFonts w:ascii="Dubai Medium" w:hAnsi="Dubai Medium" w:cs="Dubai Medium"/>
-          <w:bCs/>
-          <w:iCs/>
-          <w:color w:val="000000"/>
-        </w:rPr>
-        <w:t xml:space="preserve"> Knife, Peeler, Cutting Board, Slow Cooker</w:t>
-      </w:r>
-    </w:p>
-    <w:p>
-      <w:pPr>
-        <w:autoSpaceDE w:val="0"/>
-        <w:autoSpaceDN w:val="0"/>
-        <w:adjustRightInd w:val="0"/>
-        <w:spacing w:after="0" w:line="240" w:lineRule="auto"/>
-        <w:rPr>
-          <w:rFonts w:ascii="Dubai Medium" w:hAnsi="Dubai Medium" w:cs="Dubai Medium"/>
-          <w:bCs/>
-          <w:iCs/>
-          <w:color w:val="000000"/>
-        </w:rPr>
-      </w:pPr>
-      <w:r>
-        <w:rPr>
-          <w:rFonts w:ascii="Dubai Medium" w:hAnsi="Dubai Medium" w:cs="Dubai Medium"/>
-          <w:b/>
-          <w:bCs/>
-          <w:iCs/>
-          <w:color w:val="000000"/>
-        </w:rPr>
-        <w:t xml:space="preserve">   Ingredients:</w:t>
-      </w:r>
-      <w:r>
-        <w:rPr>
-          <w:rFonts w:ascii="Dubai Medium" w:hAnsi="Dubai Medium" w:cs="Dubai Medium"/>
-          <w:bCs/>
-          <w:iCs/>
-          <w:color w:val="000000"/>
-        </w:rPr>
-        <w:t xml:space="preserve"> Pork Shoulder, Onion, Carrots, Celery, Leeks, Garlic, Chicken Bouillon, Vinegar, Potatoes, Salt, Pepper</w:t>
+        <w:t>Beef Soup Bone, Onion, Garlic, Oregano</w:t>
+      </w:r>
+      <w:r>
+        <w:rPr>
+          <w:rFonts w:ascii="Dubai Medium" w:hAnsi="Dubai Medium" w:cs="Dubai Medium"/>
+          <w:bCs/>
+          <w:iCs/>
+          <w:color w:val="000000"/>
+        </w:rPr>
+        <w:t>,</w:t>
+      </w:r>
+      <w:r>
+        <w:rPr>
+          <w:rFonts w:ascii="Dubai Medium" w:hAnsi="Dubai Medium" w:cs="Dubai Medium"/>
+          <w:bCs/>
+          <w:iCs/>
+          <w:color w:val="000000"/>
+        </w:rPr>
+        <w:t xml:space="preserve"> Rosemary, Thyme, Sage, Beef Bouillon</w:t>
       </w:r>
     </w:p>
     <w:p>
@@ -2535,7 +2896,7 @@
   <w:style w:type="paragraph" w:default="1" w:styleId="Normal">
     <w:name w:val="Normal"/>
     <w:qFormat/>
-    <w:rsid w:val="001D4ED5"/>
+    <w:rsid w:val="002C27C8"/>
   </w:style>
   <w:style w:type="character" w:default="1" w:styleId="DefaultParagraphFont">
     <w:name w:val="Default Paragraph Font"/>

</xml_diff>